<commit_message>
16v5 - Massive Seeder overhaul and other web, documentation related changes
</commit_message>
<xml_diff>
--- a/public/Documentation/BGSZC_EötvösLoránd_Arduino_füstérzékelő_dokumentáció_VadászDávid.docx
+++ b/public/Documentation/BGSZC_EötvösLoránd_Arduino_füstérzékelő_dokumentáció_VadászDávid.docx
@@ -1,6 +1,6 @@
 
 <file path=word/document.xml><?xml version="1.0" encoding="utf-8"?>
-<w:document xmlns:wpc="http://schemas.microsoft.com/office/word/2010/wordprocessingCanvas" xmlns:cx="http://schemas.microsoft.com/office/drawing/2014/chartex" xmlns:mc="http://schemas.openxmlformats.org/markup-compatibility/2006" xmlns:o="urn:schemas-microsoft-com:office:office" xmlns:r="http://schemas.openxmlformats.org/officeDocument/2006/relationships" xmlns:m="http://schemas.openxmlformats.org/officeDocument/2006/math" xmlns:v="urn:schemas-microsoft-com:vml" xmlns:wp14="http://schemas.microsoft.com/office/word/2010/wordprocessingDrawing" xmlns:wp="http://schemas.openxmlformats.org/drawingml/2006/wordprocessingDrawing" xmlns:w10="urn:schemas-microsoft-com:office:word" xmlns:w="http://schemas.openxmlformats.org/wordprocessingml/2006/main" xmlns:w14="http://schemas.microsoft.com/office/word/2010/wordml" xmlns:w15="http://schemas.microsoft.com/office/word/2012/wordml" xmlns:w16se="http://schemas.microsoft.com/office/word/2015/wordml/symex" xmlns:wpg="http://schemas.microsoft.com/office/word/2010/wordprocessingGroup" xmlns:wpi="http://schemas.microsoft.com/office/word/2010/wordprocessingInk" xmlns:wne="http://schemas.microsoft.com/office/word/2006/wordml" xmlns:wps="http://schemas.microsoft.com/office/word/2010/wordprocessingShape" mc:Ignorable="w14 w15 w16se wp14">
+<w:document xmlns:wpc="http://schemas.microsoft.com/office/word/2010/wordprocessingCanvas" xmlns:cx="http://schemas.microsoft.com/office/drawing/2014/chartex" xmlns:cx1="http://schemas.microsoft.com/office/drawing/2015/9/8/chartex" xmlns:cx2="http://schemas.microsoft.com/office/drawing/2015/10/21/chartex" xmlns:cx3="http://schemas.microsoft.com/office/drawing/2016/5/9/chartex" xmlns:cx4="http://schemas.microsoft.com/office/drawing/2016/5/10/chartex" xmlns:cx5="http://schemas.microsoft.com/office/drawing/2016/5/11/chartex" xmlns:cx6="http://schemas.microsoft.com/office/drawing/2016/5/12/chartex" xmlns:cx7="http://schemas.microsoft.com/office/drawing/2016/5/13/chartex" xmlns:cx8="http://schemas.microsoft.com/office/drawing/2016/5/14/chartex" xmlns:mc="http://schemas.openxmlformats.org/markup-compatibility/2006" xmlns:aink="http://schemas.microsoft.com/office/drawing/2016/ink" xmlns:am3d="http://schemas.microsoft.com/office/drawing/2017/model3d" xmlns:o="urn:schemas-microsoft-com:office:office" xmlns:r="http://schemas.openxmlformats.org/officeDocument/2006/relationships" xmlns:m="http://schemas.openxmlformats.org/officeDocument/2006/math" xmlns:v="urn:schemas-microsoft-com:vml" xmlns:wp14="http://schemas.microsoft.com/office/word/2010/wordprocessingDrawing" xmlns:wp="http://schemas.openxmlformats.org/drawingml/2006/wordprocessingDrawing" xmlns:w10="urn:schemas-microsoft-com:office:word" xmlns:w="http://schemas.openxmlformats.org/wordprocessingml/2006/main" xmlns:w14="http://schemas.microsoft.com/office/word/2010/wordml" xmlns:w15="http://schemas.microsoft.com/office/word/2012/wordml" xmlns:w16cex="http://schemas.microsoft.com/office/word/2018/wordml/cex" xmlns:w16cid="http://schemas.microsoft.com/office/word/2016/wordml/cid" xmlns:w16="http://schemas.microsoft.com/office/word/2018/wordml" xmlns:w16sdtdh="http://schemas.microsoft.com/office/word/2020/wordml/sdtdatahash" xmlns:w16se="http://schemas.microsoft.com/office/word/2015/wordml/symex" xmlns:wpg="http://schemas.microsoft.com/office/word/2010/wordprocessingGroup" xmlns:wpi="http://schemas.microsoft.com/office/word/2010/wordprocessingInk" xmlns:wne="http://schemas.microsoft.com/office/word/2006/wordml" xmlns:wps="http://schemas.microsoft.com/office/word/2010/wordprocessingShape" mc:Ignorable="w14 w15 w16se w16cid w16 w16cex w16sdtdh wp14">
   <w:body>
     <w:p>
       <w:r>
@@ -1578,13 +1578,10 @@
         <w:jc w:val="both"/>
       </w:pPr>
       <w:r>
-        <w:t xml:space="preserve">A dolgok internetje (IoT) olyan elektronikai eszközöket vagy intelligens eszközöket jelent, melyek képesek felismerni lényegi információt és ezt továbbítani internetes hálózaton, hogy további eszközökkel kommunikáljanak vagy feldolgozhassák ezeket az adatokat adott célokra. </w:t>
-      </w:r>
-      <w:r>
-        <w:t>Ezek az okos eszközök beépített szenzorok vagy érzékelők segítségével képesek adatokat gyűjteni.</w:t>
-      </w:r>
-      <w:r>
-        <w:t xml:space="preserve"> </w:t>
+        <w:t xml:space="preserve">A dolgok internete (IoT) olyan elektronikai eszközöket vagy intelligens eszközöket jelent, melyek képesek felismerni lényegi információt és ezt továbbítani internetes hálózaton, hogy további eszközökkel kommunikáljanak vagy feldolgozhassák ezeket az adatokat adott célokra. </w:t>
+      </w:r>
+      <w:r>
+        <w:t xml:space="preserve">Ezek az okos eszközök beépített szenzorok vagy érzékelők segítségével képesek adatokat gyűjteni. </w:t>
       </w:r>
       <w:r>
         <w:t>Az IoT a modern világban folyamatosan terjedő technológia, mellyel újabb és újabb módszereket hozunk létre életünk megkönnyítésére, és az online tér</w:t>
@@ -1902,8 +1899,66 @@
       <w:r>
         <w:t xml:space="preserve"> </w:t>
       </w:r>
-      <w:r>
-        <w:lastRenderedPageBreak/>
+    </w:p>
+    <w:tbl>
+      <w:tblPr>
+        <w:tblStyle w:val="Rcsostblzat"/>
+        <w:tblW w:w="0" w:type="auto"/>
+        <w:tblLook w:val="04A0" w:firstRow="1" w:lastRow="0" w:firstColumn="1" w:lastColumn="0" w:noHBand="0" w:noVBand="1"/>
+      </w:tblPr>
+      <w:tblGrid>
+        <w:gridCol w:w="7075"/>
+      </w:tblGrid>
+      <w:tr>
+        <w:trPr>
+          <w:trHeight w:val="567"/>
+        </w:trPr>
+        <w:tc>
+          <w:tcPr>
+            <w:tcW w:w="7075" w:type="dxa"/>
+            <w:tcBorders>
+              <w:top w:val="single" w:sz="4" w:space="0" w:color="324E73"/>
+              <w:left w:val="single" w:sz="4" w:space="0" w:color="324E73"/>
+              <w:bottom w:val="single" w:sz="4" w:space="0" w:color="324E73"/>
+              <w:right w:val="single" w:sz="4" w:space="0" w:color="324E73"/>
+            </w:tcBorders>
+            <w:shd w:val="clear" w:color="auto" w:fill="324E73"/>
+            <w:vAlign w:val="center"/>
+          </w:tcPr>
+          <w:p>
+            <w:pPr>
+              <w:rPr>
+                <w:caps/>
+                <w:color w:val="FFFFFF" w:themeColor="background1"/>
+                <w:sz w:val="36"/>
+                <w:szCs w:val="28"/>
+              </w:rPr>
+            </w:pPr>
+            <w:r>
+              <w:rPr>
+                <w:caps/>
+                <w:color w:val="FFFFFF" w:themeColor="background1"/>
+                <w:szCs w:val="20"/>
+              </w:rPr>
+              <w:lastRenderedPageBreak/>
+              <w:t>DOKUMENTÁCIÓ – 1. fejezet</w:t>
+            </w:r>
+          </w:p>
+        </w:tc>
+      </w:tr>
+    </w:tbl>
+    <w:p>
+      <w:pPr>
+        <w:spacing w:line="360" w:lineRule="auto"/>
+        <w:jc w:val="both"/>
+      </w:pPr>
+    </w:p>
+    <w:p>
+      <w:pPr>
+        <w:spacing w:line="360" w:lineRule="auto"/>
+        <w:jc w:val="both"/>
+      </w:pPr>
+      <w:r>
         <w:t>Termeket a webes felületen lehet felvenni, módosítani és törölni az igények alapján</w:t>
       </w:r>
       <w:r>
@@ -2337,205 +2392,7 @@
       <w:r>
         <w:t xml:space="preserve"> és </w:t>
       </w:r>
-      <w:r>
-        <w:rPr>
-          <w:b/>
-        </w:rPr>
-        <w:lastRenderedPageBreak/>
-        <w:t>DHT sensor library</w:t>
-      </w:r>
-      <w:r>
-        <w:t xml:space="preserve"> nevű könyvtárak, melyek szükségesek voltak a szenzorokhoz való kód készítéséhez.</w:t>
-      </w:r>
-    </w:p>
-    <w:p>
-      <w:pPr>
-        <w:spacing w:line="360" w:lineRule="auto"/>
-        <w:jc w:val="both"/>
-      </w:pPr>
-      <w:r>
-        <w:t xml:space="preserve">A webszerver és adatbázis kezeléshez az </w:t>
-      </w:r>
-      <w:r>
-        <w:rPr>
-          <w:b/>
-        </w:rPr>
-        <w:t>XAMPP Control Panel v3.3.0</w:t>
-      </w:r>
-      <w:r>
-        <w:t>-as változata volt alkalmazva.</w:t>
-      </w:r>
-    </w:p>
-    <w:p>
-      <w:pPr>
-        <w:spacing w:line="360" w:lineRule="auto"/>
-        <w:jc w:val="both"/>
-      </w:pPr>
-      <w:r>
-        <w:t xml:space="preserve">A füstérzékelő modelljének megtervezéséhez a </w:t>
-      </w:r>
-      <w:r>
-        <w:rPr>
-          <w:b/>
-        </w:rPr>
-        <w:t>SolidWorks 2023</w:t>
-      </w:r>
-      <w:r>
-        <w:t xml:space="preserve"> volt használva, a modell pedig az iskolában lett kinyomtatva egy 3D nyomtatóval.</w:t>
-      </w:r>
-    </w:p>
-    <w:p>
-      <w:pPr>
-        <w:spacing w:line="360" w:lineRule="auto"/>
-        <w:jc w:val="both"/>
-      </w:pPr>
-      <w:r>
-        <w:t>Az okoseszközhöz felhasznált alkatrészek:</w:t>
-      </w:r>
-    </w:p>
-    <w:p>
-      <w:pPr>
-        <w:pStyle w:val="Listaszerbekezds"/>
-        <w:numPr>
-          <w:ilvl w:val="0"/>
-          <w:numId w:val="9"/>
-        </w:numPr>
-        <w:spacing w:line="360" w:lineRule="auto"/>
-        <w:jc w:val="both"/>
-      </w:pPr>
-      <w:r>
-        <w:t xml:space="preserve">1db </w:t>
-      </w:r>
-      <w:r>
-        <w:t>ESP8266 Wemos - NodeMCU 1.0 (ESP</w:t>
-      </w:r>
-      <w:r>
-        <w:t>-</w:t>
-      </w:r>
-      <w:r>
-        <w:t>12E modul)</w:t>
-      </w:r>
-    </w:p>
-    <w:p>
-      <w:pPr>
-        <w:pStyle w:val="Listaszerbekezds"/>
-        <w:numPr>
-          <w:ilvl w:val="0"/>
-          <w:numId w:val="9"/>
-        </w:numPr>
-        <w:spacing w:line="360" w:lineRule="auto"/>
-        <w:jc w:val="both"/>
-      </w:pPr>
-      <w:r>
-        <w:t>USB-C kábel</w:t>
-      </w:r>
-    </w:p>
-    <w:p>
-      <w:pPr>
-        <w:pStyle w:val="Listaszerbekezds"/>
-        <w:numPr>
-          <w:ilvl w:val="0"/>
-          <w:numId w:val="9"/>
-        </w:numPr>
-        <w:spacing w:line="360" w:lineRule="auto"/>
-        <w:jc w:val="both"/>
-      </w:pPr>
-      <w:r>
-        <w:t xml:space="preserve">1db </w:t>
-      </w:r>
-      <w:r>
-        <w:t>DHT11 Temperature &amp; Humidity Sensor</w:t>
-      </w:r>
-    </w:p>
-    <w:p>
-      <w:pPr>
-        <w:pStyle w:val="Listaszerbekezds"/>
-        <w:numPr>
-          <w:ilvl w:val="0"/>
-          <w:numId w:val="9"/>
-        </w:numPr>
-        <w:spacing w:line="360" w:lineRule="auto"/>
-        <w:jc w:val="both"/>
-      </w:pPr>
-      <w:r>
-        <w:t xml:space="preserve">1db </w:t>
-      </w:r>
-      <w:r>
-        <w:t>MQ-135 Gas Sensor</w:t>
-      </w:r>
-    </w:p>
-    <w:p>
-      <w:pPr>
-        <w:pStyle w:val="Listaszerbekezds"/>
-        <w:numPr>
-          <w:ilvl w:val="0"/>
-          <w:numId w:val="9"/>
-        </w:numPr>
-        <w:spacing w:line="360" w:lineRule="auto"/>
-        <w:jc w:val="both"/>
-      </w:pPr>
-      <w:r>
-        <w:t xml:space="preserve">2db </w:t>
-      </w:r>
-      <w:r>
-        <w:t xml:space="preserve">Arduino </w:t>
-      </w:r>
-      <w:r>
-        <w:t>LED</w:t>
-      </w:r>
-    </w:p>
-    <w:p>
-      <w:pPr>
-        <w:pStyle w:val="Listaszerbekezds"/>
-        <w:numPr>
-          <w:ilvl w:val="0"/>
-          <w:numId w:val="9"/>
-        </w:numPr>
-        <w:spacing w:line="360" w:lineRule="auto"/>
-        <w:jc w:val="both"/>
-      </w:pPr>
-      <w:r>
-        <w:t>1db 3k</w:t>
-      </w:r>
-      <w:r>
-        <w:rPr>
-          <w:rFonts w:cs="Times New Roman"/>
-        </w:rPr>
-        <w:t>Ω</w:t>
-      </w:r>
-      <w:r>
-        <w:t>, és 1db 2k</w:t>
-      </w:r>
-      <w:r>
-        <w:rPr>
-          <w:rFonts w:cs="Times New Roman"/>
-        </w:rPr>
-        <w:t>Ω</w:t>
-      </w:r>
-      <w:r>
-        <w:t xml:space="preserve"> ellenállás</w:t>
-      </w:r>
-    </w:p>
-    <w:p>
-      <w:pPr>
-        <w:pStyle w:val="Listaszerbekezds"/>
-        <w:numPr>
-          <w:ilvl w:val="0"/>
-          <w:numId w:val="9"/>
-        </w:numPr>
-        <w:spacing w:line="360" w:lineRule="auto"/>
-        <w:jc w:val="both"/>
-      </w:pPr>
-      <w:r>
-        <w:t>Vezetékek</w:t>
-      </w:r>
-    </w:p>
-    <w:p>
-      <w:r>
-        <w:br w:type="page"/>
-      </w:r>
-    </w:p>
-    <w:p/>
+    </w:p>
     <w:tbl>
       <w:tblPr>
         <w:tblStyle w:val="Rcsostblzat"/>
@@ -2576,6 +2433,279 @@
                 <w:color w:val="FFFFFF" w:themeColor="background1"/>
                 <w:szCs w:val="20"/>
               </w:rPr>
+              <w:lastRenderedPageBreak/>
+              <w:t>DOKUMENTÁCIÓ – 2. fejezet</w:t>
+            </w:r>
+          </w:p>
+        </w:tc>
+      </w:tr>
+    </w:tbl>
+    <w:p>
+      <w:pPr>
+        <w:spacing w:line="360" w:lineRule="auto"/>
+        <w:jc w:val="both"/>
+        <w:rPr>
+          <w:b/>
+        </w:rPr>
+      </w:pPr>
+    </w:p>
+    <w:p>
+      <w:pPr>
+        <w:spacing w:line="360" w:lineRule="auto"/>
+        <w:jc w:val="both"/>
+      </w:pPr>
+      <w:r>
+        <w:rPr>
+          <w:b/>
+        </w:rPr>
+        <w:t>DHT sensor library</w:t>
+      </w:r>
+      <w:r>
+        <w:t xml:space="preserve"> nevű könyvtárak, melyek szükségesek voltak a szenzorokhoz való kód készítéséhez.</w:t>
+      </w:r>
+    </w:p>
+    <w:p>
+      <w:pPr>
+        <w:spacing w:line="360" w:lineRule="auto"/>
+        <w:jc w:val="both"/>
+      </w:pPr>
+      <w:r>
+        <w:t xml:space="preserve">A webszerver és adatbázis kezeléshez az </w:t>
+      </w:r>
+      <w:r>
+        <w:rPr>
+          <w:b/>
+        </w:rPr>
+        <w:t>XAMPP Control Panel v3.3.0</w:t>
+      </w:r>
+      <w:r>
+        <w:t>-as változata volt alkalmazva.</w:t>
+      </w:r>
+    </w:p>
+    <w:p>
+      <w:pPr>
+        <w:spacing w:line="360" w:lineRule="auto"/>
+        <w:jc w:val="both"/>
+      </w:pPr>
+      <w:r>
+        <w:t xml:space="preserve">A füstérzékelő modelljének megtervezéséhez a </w:t>
+      </w:r>
+      <w:r>
+        <w:rPr>
+          <w:b/>
+        </w:rPr>
+        <w:t>SolidWorks 2023</w:t>
+      </w:r>
+      <w:r>
+        <w:t xml:space="preserve"> volt használva, a modell pedig az iskolában lett kinyomtatva egy 3D nyomtatóval.</w:t>
+      </w:r>
+    </w:p>
+    <w:p>
+      <w:pPr>
+        <w:spacing w:line="360" w:lineRule="auto"/>
+        <w:jc w:val="both"/>
+      </w:pPr>
+      <w:r>
+        <w:t>Az okoseszközhöz felhasznált alkatrészek:</w:t>
+      </w:r>
+    </w:p>
+    <w:p>
+      <w:pPr>
+        <w:pStyle w:val="Listaszerbekezds"/>
+        <w:numPr>
+          <w:ilvl w:val="0"/>
+          <w:numId w:val="9"/>
+        </w:numPr>
+        <w:spacing w:line="360" w:lineRule="auto"/>
+        <w:jc w:val="both"/>
+      </w:pPr>
+      <w:r>
+        <w:t xml:space="preserve">1db </w:t>
+      </w:r>
+      <w:r>
+        <w:t>ESP8266 Wemos - NodeMCU 1.0 (ESP</w:t>
+      </w:r>
+      <w:r>
+        <w:t>-</w:t>
+      </w:r>
+      <w:r>
+        <w:t>12E modul)</w:t>
+      </w:r>
+    </w:p>
+    <w:p>
+      <w:pPr>
+        <w:pStyle w:val="Listaszerbekezds"/>
+        <w:numPr>
+          <w:ilvl w:val="0"/>
+          <w:numId w:val="9"/>
+        </w:numPr>
+        <w:spacing w:line="360" w:lineRule="auto"/>
+        <w:jc w:val="both"/>
+      </w:pPr>
+      <w:r>
+        <w:t>USB-C kábel</w:t>
+      </w:r>
+    </w:p>
+    <w:p>
+      <w:pPr>
+        <w:pStyle w:val="Listaszerbekezds"/>
+        <w:numPr>
+          <w:ilvl w:val="0"/>
+          <w:numId w:val="9"/>
+        </w:numPr>
+        <w:spacing w:line="360" w:lineRule="auto"/>
+        <w:jc w:val="both"/>
+      </w:pPr>
+      <w:r>
+        <w:t xml:space="preserve">1db </w:t>
+      </w:r>
+      <w:r>
+        <w:t>DHT11 Temperature &amp; Humidity Sensor</w:t>
+      </w:r>
+    </w:p>
+    <w:p>
+      <w:pPr>
+        <w:pStyle w:val="Listaszerbekezds"/>
+        <w:numPr>
+          <w:ilvl w:val="0"/>
+          <w:numId w:val="9"/>
+        </w:numPr>
+        <w:spacing w:line="360" w:lineRule="auto"/>
+        <w:jc w:val="both"/>
+      </w:pPr>
+      <w:r>
+        <w:t xml:space="preserve">1db </w:t>
+      </w:r>
+      <w:r>
+        <w:t>MQ-135 Gas Sensor</w:t>
+      </w:r>
+    </w:p>
+    <w:p>
+      <w:pPr>
+        <w:pStyle w:val="Listaszerbekezds"/>
+        <w:numPr>
+          <w:ilvl w:val="0"/>
+          <w:numId w:val="9"/>
+        </w:numPr>
+        <w:spacing w:line="360" w:lineRule="auto"/>
+        <w:jc w:val="both"/>
+      </w:pPr>
+      <w:r>
+        <w:t xml:space="preserve">2db </w:t>
+      </w:r>
+      <w:r>
+        <w:t xml:space="preserve">Arduino </w:t>
+      </w:r>
+      <w:r>
+        <w:t>LED</w:t>
+      </w:r>
+    </w:p>
+    <w:p>
+      <w:pPr>
+        <w:pStyle w:val="Listaszerbekezds"/>
+        <w:numPr>
+          <w:ilvl w:val="0"/>
+          <w:numId w:val="9"/>
+        </w:numPr>
+        <w:spacing w:line="360" w:lineRule="auto"/>
+        <w:jc w:val="both"/>
+      </w:pPr>
+      <w:r>
+        <w:t>1db 3k</w:t>
+      </w:r>
+      <w:r>
+        <w:rPr>
+          <w:rFonts w:cs="Times New Roman"/>
+        </w:rPr>
+        <w:t>Ω</w:t>
+      </w:r>
+      <w:r>
+        <w:t>, és 1db 2k</w:t>
+      </w:r>
+      <w:r>
+        <w:rPr>
+          <w:rFonts w:cs="Times New Roman"/>
+        </w:rPr>
+        <w:t>Ω</w:t>
+      </w:r>
+      <w:r>
+        <w:t xml:space="preserve"> ellenállás</w:t>
+      </w:r>
+    </w:p>
+    <w:p>
+      <w:pPr>
+        <w:pStyle w:val="Listaszerbekezds"/>
+        <w:numPr>
+          <w:ilvl w:val="0"/>
+          <w:numId w:val="9"/>
+        </w:numPr>
+        <w:spacing w:line="360" w:lineRule="auto"/>
+        <w:jc w:val="both"/>
+      </w:pPr>
+      <w:r>
+        <w:t>Vezetékek</w:t>
+      </w:r>
+    </w:p>
+    <w:p>
+      <w:pPr>
+        <w:pStyle w:val="Listaszerbekezds"/>
+        <w:numPr>
+          <w:ilvl w:val="0"/>
+          <w:numId w:val="9"/>
+        </w:numPr>
+        <w:spacing w:line="360" w:lineRule="auto"/>
+        <w:jc w:val="both"/>
+      </w:pPr>
+      <w:r>
+        <w:t>Egyedi, a technikum által nyomtatott 3D modell</w:t>
+      </w:r>
+    </w:p>
+    <w:p>
+      <w:r>
+        <w:br w:type="page"/>
+      </w:r>
+    </w:p>
+    <w:tbl>
+      <w:tblPr>
+        <w:tblStyle w:val="Rcsostblzat"/>
+        <w:tblW w:w="0" w:type="auto"/>
+        <w:tblLook w:val="04A0" w:firstRow="1" w:lastRow="0" w:firstColumn="1" w:lastColumn="0" w:noHBand="0" w:noVBand="1"/>
+      </w:tblPr>
+      <w:tblGrid>
+        <w:gridCol w:w="7075"/>
+      </w:tblGrid>
+      <w:tr>
+        <w:trPr>
+          <w:trHeight w:val="567"/>
+        </w:trPr>
+        <w:tc>
+          <w:tcPr>
+            <w:tcW w:w="7075" w:type="dxa"/>
+            <w:tcBorders>
+              <w:top w:val="single" w:sz="4" w:space="0" w:color="324E73"/>
+              <w:left w:val="single" w:sz="4" w:space="0" w:color="324E73"/>
+              <w:bottom w:val="single" w:sz="4" w:space="0" w:color="324E73"/>
+              <w:right w:val="single" w:sz="4" w:space="0" w:color="324E73"/>
+            </w:tcBorders>
+            <w:shd w:val="clear" w:color="auto" w:fill="324E73"/>
+            <w:vAlign w:val="center"/>
+          </w:tcPr>
+          <w:p>
+            <w:pPr>
+              <w:rPr>
+                <w:caps/>
+                <w:color w:val="FFFFFF" w:themeColor="background1"/>
+                <w:sz w:val="36"/>
+                <w:szCs w:val="28"/>
+              </w:rPr>
+            </w:pPr>
+            <w:r>
+              <w:rPr>
+                <w:caps/>
+                <w:color w:val="FFFFFF" w:themeColor="background1"/>
+                <w:szCs w:val="20"/>
+              </w:rPr>
+              <w:lastRenderedPageBreak/>
               <w:t>DOKUMENTÁCIÓ</w:t>
             </w:r>
             <w:r>
@@ -2759,8 +2889,6 @@
           </wp:inline>
         </w:drawing>
       </w:r>
-      <w:bookmarkStart w:id="0" w:name="_GoBack"/>
-      <w:bookmarkEnd w:id="0"/>
     </w:p>
     <w:tbl>
       <w:tblPr>
@@ -2817,14 +2945,6 @@
     <w:p/>
     <w:p/>
     <w:p/>
-    <w:p/>
-    <w:p/>
-    <w:p/>
-    <w:p/>
-    <w:p/>
-    <w:p/>
-    <w:p/>
-    <w:p/>
     <w:tbl>
       <w:tblPr>
         <w:tblStyle w:val="Rcsostblzat"/>
@@ -2865,6 +2985,7 @@
                 <w:color w:val="FFFFFF" w:themeColor="background1"/>
                 <w:szCs w:val="20"/>
               </w:rPr>
+              <w:lastRenderedPageBreak/>
               <w:t>DOKUMENTÁCIÓ</w:t>
             </w:r>
             <w:r>
@@ -3045,6 +3166,7 @@
                 <w:color w:val="FFFFFF" w:themeColor="background1"/>
                 <w:szCs w:val="20"/>
               </w:rPr>
+              <w:lastRenderedPageBreak/>
               <w:t>DOKUMENTÁCIÓ</w:t>
             </w:r>
           </w:p>
@@ -3258,6 +3380,7 @@
                 <w:color w:val="FFFFFF" w:themeColor="background1"/>
                 <w:szCs w:val="20"/>
               </w:rPr>
+              <w:lastRenderedPageBreak/>
               <w:t>Irodalomjegyzék</w:t>
             </w:r>
           </w:p>
@@ -3565,19 +3688,7 @@
           <w:rPr>
             <w:rStyle w:val="Hiperhivatkozs"/>
           </w:rPr>
-          <w:t>https://color.adobe.com</w:t>
-        </w:r>
-        <w:r>
-          <w:rPr>
-            <w:rStyle w:val="Hiperhivatkozs"/>
-          </w:rPr>
-          <w:t>/</w:t>
-        </w:r>
-        <w:r>
-          <w:rPr>
-            <w:rStyle w:val="Hiperhivatkozs"/>
-          </w:rPr>
-          <w:t>create/image</w:t>
+          <w:t>https://color.adobe.com/create/image</w:t>
         </w:r>
       </w:hyperlink>
     </w:p>
@@ -3600,8 +3711,6 @@
         </w:r>
       </w:hyperlink>
     </w:p>
-    <w:p/>
-    <w:p/>
     <w:p/>
     <w:p/>
     <w:p/>
@@ -3654,6 +3763,7 @@
                 <w:color w:val="FFFFFF" w:themeColor="background1"/>
                 <w:szCs w:val="20"/>
               </w:rPr>
+              <w:lastRenderedPageBreak/>
               <w:t>Ábrajegyzék</w:t>
             </w:r>
           </w:p>
@@ -4107,7 +4217,7 @@
 </file>
 
 <file path=word/endnotes.xml><?xml version="1.0" encoding="utf-8"?>
-<w:endnotes xmlns:wpc="http://schemas.microsoft.com/office/word/2010/wordprocessingCanvas" xmlns:cx="http://schemas.microsoft.com/office/drawing/2014/chartex" xmlns:mc="http://schemas.openxmlformats.org/markup-compatibility/2006" xmlns:o="urn:schemas-microsoft-com:office:office" xmlns:r="http://schemas.openxmlformats.org/officeDocument/2006/relationships" xmlns:m="http://schemas.openxmlformats.org/officeDocument/2006/math" xmlns:v="urn:schemas-microsoft-com:vml" xmlns:wp14="http://schemas.microsoft.com/office/word/2010/wordprocessingDrawing" xmlns:wp="http://schemas.openxmlformats.org/drawingml/2006/wordprocessingDrawing" xmlns:w10="urn:schemas-microsoft-com:office:word" xmlns:w="http://schemas.openxmlformats.org/wordprocessingml/2006/main" xmlns:w14="http://schemas.microsoft.com/office/word/2010/wordml" xmlns:w15="http://schemas.microsoft.com/office/word/2012/wordml" xmlns:w16se="http://schemas.microsoft.com/office/word/2015/wordml/symex" xmlns:wpg="http://schemas.microsoft.com/office/word/2010/wordprocessingGroup" xmlns:wpi="http://schemas.microsoft.com/office/word/2010/wordprocessingInk" xmlns:wne="http://schemas.microsoft.com/office/word/2006/wordml" xmlns:wps="http://schemas.microsoft.com/office/word/2010/wordprocessingShape" mc:Ignorable="w14 w15 w16se wp14">
+<w:endnotes xmlns:wpc="http://schemas.microsoft.com/office/word/2010/wordprocessingCanvas" xmlns:cx="http://schemas.microsoft.com/office/drawing/2014/chartex" xmlns:cx1="http://schemas.microsoft.com/office/drawing/2015/9/8/chartex" xmlns:cx2="http://schemas.microsoft.com/office/drawing/2015/10/21/chartex" xmlns:cx3="http://schemas.microsoft.com/office/drawing/2016/5/9/chartex" xmlns:cx4="http://schemas.microsoft.com/office/drawing/2016/5/10/chartex" xmlns:cx5="http://schemas.microsoft.com/office/drawing/2016/5/11/chartex" xmlns:cx6="http://schemas.microsoft.com/office/drawing/2016/5/12/chartex" xmlns:cx7="http://schemas.microsoft.com/office/drawing/2016/5/13/chartex" xmlns:cx8="http://schemas.microsoft.com/office/drawing/2016/5/14/chartex" xmlns:mc="http://schemas.openxmlformats.org/markup-compatibility/2006" xmlns:aink="http://schemas.microsoft.com/office/drawing/2016/ink" xmlns:am3d="http://schemas.microsoft.com/office/drawing/2017/model3d" xmlns:o="urn:schemas-microsoft-com:office:office" xmlns:r="http://schemas.openxmlformats.org/officeDocument/2006/relationships" xmlns:m="http://schemas.openxmlformats.org/officeDocument/2006/math" xmlns:v="urn:schemas-microsoft-com:vml" xmlns:wp14="http://schemas.microsoft.com/office/word/2010/wordprocessingDrawing" xmlns:wp="http://schemas.openxmlformats.org/drawingml/2006/wordprocessingDrawing" xmlns:w10="urn:schemas-microsoft-com:office:word" xmlns:w="http://schemas.openxmlformats.org/wordprocessingml/2006/main" xmlns:w14="http://schemas.microsoft.com/office/word/2010/wordml" xmlns:w15="http://schemas.microsoft.com/office/word/2012/wordml" xmlns:w16cex="http://schemas.microsoft.com/office/word/2018/wordml/cex" xmlns:w16cid="http://schemas.microsoft.com/office/word/2016/wordml/cid" xmlns:w16="http://schemas.microsoft.com/office/word/2018/wordml" xmlns:w16sdtdh="http://schemas.microsoft.com/office/word/2020/wordml/sdtdatahash" xmlns:w16se="http://schemas.microsoft.com/office/word/2015/wordml/symex" xmlns:wpg="http://schemas.microsoft.com/office/word/2010/wordprocessingGroup" xmlns:wpi="http://schemas.microsoft.com/office/word/2010/wordprocessingInk" xmlns:wne="http://schemas.microsoft.com/office/word/2006/wordml" xmlns:wps="http://schemas.microsoft.com/office/word/2010/wordprocessingShape" mc:Ignorable="w14 w15 w16se w16cid w16 w16cex w16sdtdh wp14">
   <w:endnote w:type="separator" w:id="-1">
     <w:p>
       <w:pPr>
@@ -4132,7 +4242,7 @@
 </file>
 
 <file path=word/footer1.xml><?xml version="1.0" encoding="utf-8"?>
-<w:ftr xmlns:wpc="http://schemas.microsoft.com/office/word/2010/wordprocessingCanvas" xmlns:cx="http://schemas.microsoft.com/office/drawing/2014/chartex" xmlns:mc="http://schemas.openxmlformats.org/markup-compatibility/2006" xmlns:o="urn:schemas-microsoft-com:office:office" xmlns:r="http://schemas.openxmlformats.org/officeDocument/2006/relationships" xmlns:m="http://schemas.openxmlformats.org/officeDocument/2006/math" xmlns:v="urn:schemas-microsoft-com:vml" xmlns:wp14="http://schemas.microsoft.com/office/word/2010/wordprocessingDrawing" xmlns:wp="http://schemas.openxmlformats.org/drawingml/2006/wordprocessingDrawing" xmlns:w10="urn:schemas-microsoft-com:office:word" xmlns:w="http://schemas.openxmlformats.org/wordprocessingml/2006/main" xmlns:w14="http://schemas.microsoft.com/office/word/2010/wordml" xmlns:w15="http://schemas.microsoft.com/office/word/2012/wordml" xmlns:w16se="http://schemas.microsoft.com/office/word/2015/wordml/symex" xmlns:wpg="http://schemas.microsoft.com/office/word/2010/wordprocessingGroup" xmlns:wpi="http://schemas.microsoft.com/office/word/2010/wordprocessingInk" xmlns:wne="http://schemas.microsoft.com/office/word/2006/wordml" xmlns:wps="http://schemas.microsoft.com/office/word/2010/wordprocessingShape" mc:Ignorable="w14 w15 w16se wp14">
+<w:ftr xmlns:wpc="http://schemas.microsoft.com/office/word/2010/wordprocessingCanvas" xmlns:cx="http://schemas.microsoft.com/office/drawing/2014/chartex" xmlns:cx1="http://schemas.microsoft.com/office/drawing/2015/9/8/chartex" xmlns:cx2="http://schemas.microsoft.com/office/drawing/2015/10/21/chartex" xmlns:cx3="http://schemas.microsoft.com/office/drawing/2016/5/9/chartex" xmlns:cx4="http://schemas.microsoft.com/office/drawing/2016/5/10/chartex" xmlns:cx5="http://schemas.microsoft.com/office/drawing/2016/5/11/chartex" xmlns:cx6="http://schemas.microsoft.com/office/drawing/2016/5/12/chartex" xmlns:cx7="http://schemas.microsoft.com/office/drawing/2016/5/13/chartex" xmlns:cx8="http://schemas.microsoft.com/office/drawing/2016/5/14/chartex" xmlns:mc="http://schemas.openxmlformats.org/markup-compatibility/2006" xmlns:aink="http://schemas.microsoft.com/office/drawing/2016/ink" xmlns:am3d="http://schemas.microsoft.com/office/drawing/2017/model3d" xmlns:o="urn:schemas-microsoft-com:office:office" xmlns:r="http://schemas.openxmlformats.org/officeDocument/2006/relationships" xmlns:m="http://schemas.openxmlformats.org/officeDocument/2006/math" xmlns:v="urn:schemas-microsoft-com:vml" xmlns:wp14="http://schemas.microsoft.com/office/word/2010/wordprocessingDrawing" xmlns:wp="http://schemas.openxmlformats.org/drawingml/2006/wordprocessingDrawing" xmlns:w10="urn:schemas-microsoft-com:office:word" xmlns:w="http://schemas.openxmlformats.org/wordprocessingml/2006/main" xmlns:w14="http://schemas.microsoft.com/office/word/2010/wordml" xmlns:w15="http://schemas.microsoft.com/office/word/2012/wordml" xmlns:w16cex="http://schemas.microsoft.com/office/word/2018/wordml/cex" xmlns:w16cid="http://schemas.microsoft.com/office/word/2016/wordml/cid" xmlns:w16="http://schemas.microsoft.com/office/word/2018/wordml" xmlns:w16sdtdh="http://schemas.microsoft.com/office/word/2020/wordml/sdtdatahash" xmlns:w16se="http://schemas.microsoft.com/office/word/2015/wordml/symex" xmlns:wpg="http://schemas.microsoft.com/office/word/2010/wordprocessingGroup" xmlns:wpi="http://schemas.microsoft.com/office/word/2010/wordprocessingInk" xmlns:wne="http://schemas.microsoft.com/office/word/2006/wordml" xmlns:wps="http://schemas.microsoft.com/office/word/2010/wordprocessingShape" mc:Ignorable="w14 w15 w16se w16cid w16 w16cex w16sdtdh wp14">
   <w:p>
     <w:pPr>
       <w:pStyle w:val="llb"/>
@@ -4143,7 +4253,7 @@
 </file>
 
 <file path=word/footer2.xml><?xml version="1.0" encoding="utf-8"?>
-<w:ftr xmlns:wpc="http://schemas.microsoft.com/office/word/2010/wordprocessingCanvas" xmlns:cx="http://schemas.microsoft.com/office/drawing/2014/chartex" xmlns:mc="http://schemas.openxmlformats.org/markup-compatibility/2006" xmlns:o="urn:schemas-microsoft-com:office:office" xmlns:r="http://schemas.openxmlformats.org/officeDocument/2006/relationships" xmlns:m="http://schemas.openxmlformats.org/officeDocument/2006/math" xmlns:v="urn:schemas-microsoft-com:vml" xmlns:wp14="http://schemas.microsoft.com/office/word/2010/wordprocessingDrawing" xmlns:wp="http://schemas.openxmlformats.org/drawingml/2006/wordprocessingDrawing" xmlns:w10="urn:schemas-microsoft-com:office:word" xmlns:w="http://schemas.openxmlformats.org/wordprocessingml/2006/main" xmlns:w14="http://schemas.microsoft.com/office/word/2010/wordml" xmlns:w15="http://schemas.microsoft.com/office/word/2012/wordml" xmlns:w16se="http://schemas.microsoft.com/office/word/2015/wordml/symex" xmlns:wpg="http://schemas.microsoft.com/office/word/2010/wordprocessingGroup" xmlns:wpi="http://schemas.microsoft.com/office/word/2010/wordprocessingInk" xmlns:wne="http://schemas.microsoft.com/office/word/2006/wordml" xmlns:wps="http://schemas.microsoft.com/office/word/2010/wordprocessingShape" mc:Ignorable="w14 w15 w16se wp14">
+<w:ftr xmlns:wpc="http://schemas.microsoft.com/office/word/2010/wordprocessingCanvas" xmlns:cx="http://schemas.microsoft.com/office/drawing/2014/chartex" xmlns:cx1="http://schemas.microsoft.com/office/drawing/2015/9/8/chartex" xmlns:cx2="http://schemas.microsoft.com/office/drawing/2015/10/21/chartex" xmlns:cx3="http://schemas.microsoft.com/office/drawing/2016/5/9/chartex" xmlns:cx4="http://schemas.microsoft.com/office/drawing/2016/5/10/chartex" xmlns:cx5="http://schemas.microsoft.com/office/drawing/2016/5/11/chartex" xmlns:cx6="http://schemas.microsoft.com/office/drawing/2016/5/12/chartex" xmlns:cx7="http://schemas.microsoft.com/office/drawing/2016/5/13/chartex" xmlns:cx8="http://schemas.microsoft.com/office/drawing/2016/5/14/chartex" xmlns:mc="http://schemas.openxmlformats.org/markup-compatibility/2006" xmlns:aink="http://schemas.microsoft.com/office/drawing/2016/ink" xmlns:am3d="http://schemas.microsoft.com/office/drawing/2017/model3d" xmlns:o="urn:schemas-microsoft-com:office:office" xmlns:r="http://schemas.openxmlformats.org/officeDocument/2006/relationships" xmlns:m="http://schemas.openxmlformats.org/officeDocument/2006/math" xmlns:v="urn:schemas-microsoft-com:vml" xmlns:wp14="http://schemas.microsoft.com/office/word/2010/wordprocessingDrawing" xmlns:wp="http://schemas.openxmlformats.org/drawingml/2006/wordprocessingDrawing" xmlns:w10="urn:schemas-microsoft-com:office:word" xmlns:w="http://schemas.openxmlformats.org/wordprocessingml/2006/main" xmlns:w14="http://schemas.microsoft.com/office/word/2010/wordml" xmlns:w15="http://schemas.microsoft.com/office/word/2012/wordml" xmlns:w16cex="http://schemas.microsoft.com/office/word/2018/wordml/cex" xmlns:w16cid="http://schemas.microsoft.com/office/word/2016/wordml/cid" xmlns:w16="http://schemas.microsoft.com/office/word/2018/wordml" xmlns:w16sdtdh="http://schemas.microsoft.com/office/word/2020/wordml/sdtdatahash" xmlns:w16se="http://schemas.microsoft.com/office/word/2015/wordml/symex" xmlns:wpg="http://schemas.microsoft.com/office/word/2010/wordprocessingGroup" xmlns:wpi="http://schemas.microsoft.com/office/word/2010/wordprocessingInk" xmlns:wne="http://schemas.microsoft.com/office/word/2006/wordml" xmlns:wps="http://schemas.microsoft.com/office/word/2010/wordprocessingShape" mc:Ignorable="w14 w15 w16se w16cid w16 w16cex w16sdtdh wp14">
   <w:sdt>
     <w:sdtPr>
       <w:id w:val="1221018194"/>
@@ -4195,7 +4305,7 @@
 </file>
 
 <file path=word/footnotes.xml><?xml version="1.0" encoding="utf-8"?>
-<w:footnotes xmlns:wpc="http://schemas.microsoft.com/office/word/2010/wordprocessingCanvas" xmlns:cx="http://schemas.microsoft.com/office/drawing/2014/chartex" xmlns:mc="http://schemas.openxmlformats.org/markup-compatibility/2006" xmlns:o="urn:schemas-microsoft-com:office:office" xmlns:r="http://schemas.openxmlformats.org/officeDocument/2006/relationships" xmlns:m="http://schemas.openxmlformats.org/officeDocument/2006/math" xmlns:v="urn:schemas-microsoft-com:vml" xmlns:wp14="http://schemas.microsoft.com/office/word/2010/wordprocessingDrawing" xmlns:wp="http://schemas.openxmlformats.org/drawingml/2006/wordprocessingDrawing" xmlns:w10="urn:schemas-microsoft-com:office:word" xmlns:w="http://schemas.openxmlformats.org/wordprocessingml/2006/main" xmlns:w14="http://schemas.microsoft.com/office/word/2010/wordml" xmlns:w15="http://schemas.microsoft.com/office/word/2012/wordml" xmlns:w16se="http://schemas.microsoft.com/office/word/2015/wordml/symex" xmlns:wpg="http://schemas.microsoft.com/office/word/2010/wordprocessingGroup" xmlns:wpi="http://schemas.microsoft.com/office/word/2010/wordprocessingInk" xmlns:wne="http://schemas.microsoft.com/office/word/2006/wordml" xmlns:wps="http://schemas.microsoft.com/office/word/2010/wordprocessingShape" mc:Ignorable="w14 w15 w16se wp14">
+<w:footnotes xmlns:wpc="http://schemas.microsoft.com/office/word/2010/wordprocessingCanvas" xmlns:cx="http://schemas.microsoft.com/office/drawing/2014/chartex" xmlns:cx1="http://schemas.microsoft.com/office/drawing/2015/9/8/chartex" xmlns:cx2="http://schemas.microsoft.com/office/drawing/2015/10/21/chartex" xmlns:cx3="http://schemas.microsoft.com/office/drawing/2016/5/9/chartex" xmlns:cx4="http://schemas.microsoft.com/office/drawing/2016/5/10/chartex" xmlns:cx5="http://schemas.microsoft.com/office/drawing/2016/5/11/chartex" xmlns:cx6="http://schemas.microsoft.com/office/drawing/2016/5/12/chartex" xmlns:cx7="http://schemas.microsoft.com/office/drawing/2016/5/13/chartex" xmlns:cx8="http://schemas.microsoft.com/office/drawing/2016/5/14/chartex" xmlns:mc="http://schemas.openxmlformats.org/markup-compatibility/2006" xmlns:aink="http://schemas.microsoft.com/office/drawing/2016/ink" xmlns:am3d="http://schemas.microsoft.com/office/drawing/2017/model3d" xmlns:o="urn:schemas-microsoft-com:office:office" xmlns:r="http://schemas.openxmlformats.org/officeDocument/2006/relationships" xmlns:m="http://schemas.openxmlformats.org/officeDocument/2006/math" xmlns:v="urn:schemas-microsoft-com:vml" xmlns:wp14="http://schemas.microsoft.com/office/word/2010/wordprocessingDrawing" xmlns:wp="http://schemas.openxmlformats.org/drawingml/2006/wordprocessingDrawing" xmlns:w10="urn:schemas-microsoft-com:office:word" xmlns:w="http://schemas.openxmlformats.org/wordprocessingml/2006/main" xmlns:w14="http://schemas.microsoft.com/office/word/2010/wordml" xmlns:w15="http://schemas.microsoft.com/office/word/2012/wordml" xmlns:w16cex="http://schemas.microsoft.com/office/word/2018/wordml/cex" xmlns:w16cid="http://schemas.microsoft.com/office/word/2016/wordml/cid" xmlns:w16="http://schemas.microsoft.com/office/word/2018/wordml" xmlns:w16sdtdh="http://schemas.microsoft.com/office/word/2020/wordml/sdtdatahash" xmlns:w16se="http://schemas.microsoft.com/office/word/2015/wordml/symex" xmlns:wpg="http://schemas.microsoft.com/office/word/2010/wordprocessingGroup" xmlns:wpi="http://schemas.microsoft.com/office/word/2010/wordprocessingInk" xmlns:wne="http://schemas.microsoft.com/office/word/2006/wordml" xmlns:wps="http://schemas.microsoft.com/office/word/2010/wordprocessingShape" mc:Ignorable="w14 w15 w16se w16cid w16 w16cex w16sdtdh wp14">
   <w:footnote w:type="separator" w:id="-1">
     <w:p>
       <w:pPr>
@@ -4220,7 +4330,7 @@
 </file>
 
 <file path=word/header1.xml><?xml version="1.0" encoding="utf-8"?>
-<w:hdr xmlns:wpc="http://schemas.microsoft.com/office/word/2010/wordprocessingCanvas" xmlns:cx="http://schemas.microsoft.com/office/drawing/2014/chartex" xmlns:mc="http://schemas.openxmlformats.org/markup-compatibility/2006" xmlns:o="urn:schemas-microsoft-com:office:office" xmlns:r="http://schemas.openxmlformats.org/officeDocument/2006/relationships" xmlns:m="http://schemas.openxmlformats.org/officeDocument/2006/math" xmlns:v="urn:schemas-microsoft-com:vml" xmlns:wp14="http://schemas.microsoft.com/office/word/2010/wordprocessingDrawing" xmlns:wp="http://schemas.openxmlformats.org/drawingml/2006/wordprocessingDrawing" xmlns:w10="urn:schemas-microsoft-com:office:word" xmlns:w="http://schemas.openxmlformats.org/wordprocessingml/2006/main" xmlns:w14="http://schemas.microsoft.com/office/word/2010/wordml" xmlns:w15="http://schemas.microsoft.com/office/word/2012/wordml" xmlns:w16se="http://schemas.microsoft.com/office/word/2015/wordml/symex" xmlns:wpg="http://schemas.microsoft.com/office/word/2010/wordprocessingGroup" xmlns:wpi="http://schemas.microsoft.com/office/word/2010/wordprocessingInk" xmlns:wne="http://schemas.microsoft.com/office/word/2006/wordml" xmlns:wps="http://schemas.microsoft.com/office/word/2010/wordprocessingShape" mc:Ignorable="w14 w15 w16se wp14">
+<w:hdr xmlns:wpc="http://schemas.microsoft.com/office/word/2010/wordprocessingCanvas" xmlns:cx="http://schemas.microsoft.com/office/drawing/2014/chartex" xmlns:cx1="http://schemas.microsoft.com/office/drawing/2015/9/8/chartex" xmlns:cx2="http://schemas.microsoft.com/office/drawing/2015/10/21/chartex" xmlns:cx3="http://schemas.microsoft.com/office/drawing/2016/5/9/chartex" xmlns:cx4="http://schemas.microsoft.com/office/drawing/2016/5/10/chartex" xmlns:cx5="http://schemas.microsoft.com/office/drawing/2016/5/11/chartex" xmlns:cx6="http://schemas.microsoft.com/office/drawing/2016/5/12/chartex" xmlns:cx7="http://schemas.microsoft.com/office/drawing/2016/5/13/chartex" xmlns:cx8="http://schemas.microsoft.com/office/drawing/2016/5/14/chartex" xmlns:mc="http://schemas.openxmlformats.org/markup-compatibility/2006" xmlns:aink="http://schemas.microsoft.com/office/drawing/2016/ink" xmlns:am3d="http://schemas.microsoft.com/office/drawing/2017/model3d" xmlns:o="urn:schemas-microsoft-com:office:office" xmlns:r="http://schemas.openxmlformats.org/officeDocument/2006/relationships" xmlns:m="http://schemas.openxmlformats.org/officeDocument/2006/math" xmlns:v="urn:schemas-microsoft-com:vml" xmlns:wp14="http://schemas.microsoft.com/office/word/2010/wordprocessingDrawing" xmlns:wp="http://schemas.openxmlformats.org/drawingml/2006/wordprocessingDrawing" xmlns:w10="urn:schemas-microsoft-com:office:word" xmlns:w="http://schemas.openxmlformats.org/wordprocessingml/2006/main" xmlns:w14="http://schemas.microsoft.com/office/word/2010/wordml" xmlns:w15="http://schemas.microsoft.com/office/word/2012/wordml" xmlns:w16cex="http://schemas.microsoft.com/office/word/2018/wordml/cex" xmlns:w16cid="http://schemas.microsoft.com/office/word/2016/wordml/cid" xmlns:w16="http://schemas.microsoft.com/office/word/2018/wordml" xmlns:w16sdtdh="http://schemas.microsoft.com/office/word/2020/wordml/sdtdatahash" xmlns:w16se="http://schemas.microsoft.com/office/word/2015/wordml/symex" xmlns:wpg="http://schemas.microsoft.com/office/word/2010/wordprocessingGroup" xmlns:wpi="http://schemas.microsoft.com/office/word/2010/wordprocessingInk" xmlns:wne="http://schemas.microsoft.com/office/word/2006/wordml" xmlns:wps="http://schemas.microsoft.com/office/word/2010/wordprocessingShape" mc:Ignorable="w14 w15 w16se w16cid w16 w16cex w16sdtdh wp14">
   <w:p>
     <w:pPr>
       <w:pStyle w:val="lfej"/>
@@ -4231,7 +4341,7 @@
 </file>
 
 <file path=word/numbering.xml><?xml version="1.0" encoding="utf-8"?>
-<w:numbering xmlns:wpc="http://schemas.microsoft.com/office/word/2010/wordprocessingCanvas" xmlns:cx="http://schemas.microsoft.com/office/drawing/2014/chartex" xmlns:mc="http://schemas.openxmlformats.org/markup-compatibility/2006" xmlns:o="urn:schemas-microsoft-com:office:office" xmlns:r="http://schemas.openxmlformats.org/officeDocument/2006/relationships" xmlns:m="http://schemas.openxmlformats.org/officeDocument/2006/math" xmlns:v="urn:schemas-microsoft-com:vml" xmlns:wp14="http://schemas.microsoft.com/office/word/2010/wordprocessingDrawing" xmlns:wp="http://schemas.openxmlformats.org/drawingml/2006/wordprocessingDrawing" xmlns:w10="urn:schemas-microsoft-com:office:word" xmlns:w="http://schemas.openxmlformats.org/wordprocessingml/2006/main" xmlns:w14="http://schemas.microsoft.com/office/word/2010/wordml" xmlns:w15="http://schemas.microsoft.com/office/word/2012/wordml" xmlns:w16se="http://schemas.microsoft.com/office/word/2015/wordml/symex" xmlns:wpg="http://schemas.microsoft.com/office/word/2010/wordprocessingGroup" xmlns:wpi="http://schemas.microsoft.com/office/word/2010/wordprocessingInk" xmlns:wne="http://schemas.microsoft.com/office/word/2006/wordml" xmlns:wps="http://schemas.microsoft.com/office/word/2010/wordprocessingShape" mc:Ignorable="w14 w15 w16se wp14">
+<w:numbering xmlns:wpc="http://schemas.microsoft.com/office/word/2010/wordprocessingCanvas" xmlns:cx="http://schemas.microsoft.com/office/drawing/2014/chartex" xmlns:cx1="http://schemas.microsoft.com/office/drawing/2015/9/8/chartex" xmlns:cx2="http://schemas.microsoft.com/office/drawing/2015/10/21/chartex" xmlns:cx3="http://schemas.microsoft.com/office/drawing/2016/5/9/chartex" xmlns:cx4="http://schemas.microsoft.com/office/drawing/2016/5/10/chartex" xmlns:cx5="http://schemas.microsoft.com/office/drawing/2016/5/11/chartex" xmlns:cx6="http://schemas.microsoft.com/office/drawing/2016/5/12/chartex" xmlns:cx7="http://schemas.microsoft.com/office/drawing/2016/5/13/chartex" xmlns:cx8="http://schemas.microsoft.com/office/drawing/2016/5/14/chartex" xmlns:mc="http://schemas.openxmlformats.org/markup-compatibility/2006" xmlns:aink="http://schemas.microsoft.com/office/drawing/2016/ink" xmlns:am3d="http://schemas.microsoft.com/office/drawing/2017/model3d" xmlns:o="urn:schemas-microsoft-com:office:office" xmlns:r="http://schemas.openxmlformats.org/officeDocument/2006/relationships" xmlns:m="http://schemas.openxmlformats.org/officeDocument/2006/math" xmlns:v="urn:schemas-microsoft-com:vml" xmlns:wp14="http://schemas.microsoft.com/office/word/2010/wordprocessingDrawing" xmlns:wp="http://schemas.openxmlformats.org/drawingml/2006/wordprocessingDrawing" xmlns:w10="urn:schemas-microsoft-com:office:word" xmlns:w="http://schemas.openxmlformats.org/wordprocessingml/2006/main" xmlns:w14="http://schemas.microsoft.com/office/word/2010/wordml" xmlns:w15="http://schemas.microsoft.com/office/word/2012/wordml" xmlns:w16cex="http://schemas.microsoft.com/office/word/2018/wordml/cex" xmlns:w16cid="http://schemas.microsoft.com/office/word/2016/wordml/cid" xmlns:w16="http://schemas.microsoft.com/office/word/2018/wordml" xmlns:w16sdtdh="http://schemas.microsoft.com/office/word/2020/wordml/sdtdatahash" xmlns:w16se="http://schemas.microsoft.com/office/word/2015/wordml/symex" xmlns:wpg="http://schemas.microsoft.com/office/word/2010/wordprocessingGroup" xmlns:wpi="http://schemas.microsoft.com/office/word/2010/wordprocessingInk" xmlns:wne="http://schemas.microsoft.com/office/word/2006/wordml" xmlns:wps="http://schemas.microsoft.com/office/word/2010/wordprocessingShape" mc:Ignorable="w14 w15 w16se w16cid w16 w16cex w16sdtdh wp14">
   <w:abstractNum w:abstractNumId="0" w15:restartNumberingAfterBreak="0">
     <w:nsid w:val="07B71C03"/>
     <w:multiLevelType w:val="hybridMultilevel"/>
@@ -5144,7 +5254,7 @@
 </file>
 
 <file path=word/styles.xml><?xml version="1.0" encoding="utf-8"?>
-<w:styles xmlns:mc="http://schemas.openxmlformats.org/markup-compatibility/2006" xmlns:r="http://schemas.openxmlformats.org/officeDocument/2006/relationships" xmlns:w="http://schemas.openxmlformats.org/wordprocessingml/2006/main" xmlns:w14="http://schemas.microsoft.com/office/word/2010/wordml" xmlns:w15="http://schemas.microsoft.com/office/word/2012/wordml" xmlns:w16se="http://schemas.microsoft.com/office/word/2015/wordml/symex" mc:Ignorable="w14 w15 w16se">
+<w:styles xmlns:mc="http://schemas.openxmlformats.org/markup-compatibility/2006" xmlns:r="http://schemas.openxmlformats.org/officeDocument/2006/relationships" xmlns:w="http://schemas.openxmlformats.org/wordprocessingml/2006/main" xmlns:w14="http://schemas.microsoft.com/office/word/2010/wordml" xmlns:w15="http://schemas.microsoft.com/office/word/2012/wordml" xmlns:w16cex="http://schemas.microsoft.com/office/word/2018/wordml/cex" xmlns:w16cid="http://schemas.microsoft.com/office/word/2016/wordml/cid" xmlns:w16="http://schemas.microsoft.com/office/word/2018/wordml" xmlns:w16sdtdh="http://schemas.microsoft.com/office/word/2020/wordml/sdtdatahash" xmlns:w16se="http://schemas.microsoft.com/office/word/2015/wordml/symex" mc:Ignorable="w14 w15 w16se w16cid w16 w16cex w16sdtdh">
   <w:docDefaults>
     <w:rPrDefault>
       <w:rPr>
@@ -5160,7 +5270,7 @@
       </w:pPr>
     </w:pPrDefault>
   </w:docDefaults>
-  <w:latentStyles w:defLockedState="0" w:defUIPriority="99" w:defSemiHidden="0" w:defUnhideWhenUsed="0" w:defQFormat="0" w:count="371">
+  <w:latentStyles w:defLockedState="0" w:defUIPriority="99" w:defSemiHidden="0" w:defUnhideWhenUsed="0" w:defQFormat="0" w:count="376">
     <w:lsdException w:name="Normal" w:uiPriority="0" w:qFormat="1"/>
     <w:lsdException w:name="heading 1" w:uiPriority="9" w:qFormat="1"/>
     <w:lsdException w:name="heading 2" w:semiHidden="1" w:uiPriority="9" w:unhideWhenUsed="1" w:qFormat="1"/>
@@ -5532,6 +5642,11 @@
     <w:lsdException w:name="List Table 5 Dark Accent 6" w:uiPriority="50"/>
     <w:lsdException w:name="List Table 6 Colorful Accent 6" w:uiPriority="51"/>
     <w:lsdException w:name="List Table 7 Colorful Accent 6" w:uiPriority="52"/>
+    <w:lsdException w:name="Mention" w:semiHidden="1" w:unhideWhenUsed="1"/>
+    <w:lsdException w:name="Smart Hyperlink" w:semiHidden="1" w:unhideWhenUsed="1"/>
+    <w:lsdException w:name="Hashtag" w:semiHidden="1" w:unhideWhenUsed="1"/>
+    <w:lsdException w:name="Unresolved Mention" w:semiHidden="1" w:unhideWhenUsed="1"/>
+    <w:lsdException w:name="Smart Link" w:semiHidden="1" w:unhideWhenUsed="1"/>
   </w:latentStyles>
   <w:style w:type="paragraph" w:default="1" w:styleId="Norml">
     <w:name w:val="Normal"/>
@@ -5775,8 +5890,8 @@
       </w:tblBorders>
     </w:tblPr>
   </w:style>
-  <w:style w:type="character" w:customStyle="1" w:styleId="UnresolvedMention">
-    <w:name w:val="Unresolved Mention"/>
+  <w:style w:type="character" w:customStyle="1" w:styleId="Feloldatlanmegemlts2">
+    <w:name w:val="Feloldatlan megemlítés2"/>
     <w:basedOn w:val="Bekezdsalapbettpusa"/>
     <w:uiPriority w:val="99"/>
     <w:semiHidden/>

</xml_diff>

<commit_message>
16v6 - QOL update
</commit_message>
<xml_diff>
--- a/public/Documentation/BGSZC_EötvösLoránd_Arduino_füstérzékelő_dokumentáció_VadászDávid.docx
+++ b/public/Documentation/BGSZC_EötvösLoránd_Arduino_füstérzékelő_dokumentáció_VadászDávid.docx
@@ -1,6 +1,6 @@
 
 <file path=word/document.xml><?xml version="1.0" encoding="utf-8"?>
-<w:document xmlns:wpc="http://schemas.microsoft.com/office/word/2010/wordprocessingCanvas" xmlns:cx="http://schemas.microsoft.com/office/drawing/2014/chartex" xmlns:cx1="http://schemas.microsoft.com/office/drawing/2015/9/8/chartex" xmlns:cx2="http://schemas.microsoft.com/office/drawing/2015/10/21/chartex" xmlns:cx3="http://schemas.microsoft.com/office/drawing/2016/5/9/chartex" xmlns:cx4="http://schemas.microsoft.com/office/drawing/2016/5/10/chartex" xmlns:cx5="http://schemas.microsoft.com/office/drawing/2016/5/11/chartex" xmlns:cx6="http://schemas.microsoft.com/office/drawing/2016/5/12/chartex" xmlns:cx7="http://schemas.microsoft.com/office/drawing/2016/5/13/chartex" xmlns:cx8="http://schemas.microsoft.com/office/drawing/2016/5/14/chartex" xmlns:mc="http://schemas.openxmlformats.org/markup-compatibility/2006" xmlns:aink="http://schemas.microsoft.com/office/drawing/2016/ink" xmlns:am3d="http://schemas.microsoft.com/office/drawing/2017/model3d" xmlns:o="urn:schemas-microsoft-com:office:office" xmlns:r="http://schemas.openxmlformats.org/officeDocument/2006/relationships" xmlns:m="http://schemas.openxmlformats.org/officeDocument/2006/math" xmlns:v="urn:schemas-microsoft-com:vml" xmlns:wp14="http://schemas.microsoft.com/office/word/2010/wordprocessingDrawing" xmlns:wp="http://schemas.openxmlformats.org/drawingml/2006/wordprocessingDrawing" xmlns:w10="urn:schemas-microsoft-com:office:word" xmlns:w="http://schemas.openxmlformats.org/wordprocessingml/2006/main" xmlns:w14="http://schemas.microsoft.com/office/word/2010/wordml" xmlns:w15="http://schemas.microsoft.com/office/word/2012/wordml" xmlns:w16cex="http://schemas.microsoft.com/office/word/2018/wordml/cex" xmlns:w16cid="http://schemas.microsoft.com/office/word/2016/wordml/cid" xmlns:w16="http://schemas.microsoft.com/office/word/2018/wordml" xmlns:w16sdtdh="http://schemas.microsoft.com/office/word/2020/wordml/sdtdatahash" xmlns:w16se="http://schemas.microsoft.com/office/word/2015/wordml/symex" xmlns:wpg="http://schemas.microsoft.com/office/word/2010/wordprocessingGroup" xmlns:wpi="http://schemas.microsoft.com/office/word/2010/wordprocessingInk" xmlns:wne="http://schemas.microsoft.com/office/word/2006/wordml" xmlns:wps="http://schemas.microsoft.com/office/word/2010/wordprocessingShape" mc:Ignorable="w14 w15 w16se w16cid w16 w16cex w16sdtdh wp14">
+<w:document xmlns:wpc="http://schemas.microsoft.com/office/word/2010/wordprocessingCanvas" xmlns:cx="http://schemas.microsoft.com/office/drawing/2014/chartex" xmlns:mc="http://schemas.openxmlformats.org/markup-compatibility/2006" xmlns:o="urn:schemas-microsoft-com:office:office" xmlns:r="http://schemas.openxmlformats.org/officeDocument/2006/relationships" xmlns:m="http://schemas.openxmlformats.org/officeDocument/2006/math" xmlns:v="urn:schemas-microsoft-com:vml" xmlns:wp14="http://schemas.microsoft.com/office/word/2010/wordprocessingDrawing" xmlns:wp="http://schemas.openxmlformats.org/drawingml/2006/wordprocessingDrawing" xmlns:w10="urn:schemas-microsoft-com:office:word" xmlns:w="http://schemas.openxmlformats.org/wordprocessingml/2006/main" xmlns:w14="http://schemas.microsoft.com/office/word/2010/wordml" xmlns:w15="http://schemas.microsoft.com/office/word/2012/wordml" xmlns:w16se="http://schemas.microsoft.com/office/word/2015/wordml/symex" xmlns:wpg="http://schemas.microsoft.com/office/word/2010/wordprocessingGroup" xmlns:wpi="http://schemas.microsoft.com/office/word/2010/wordprocessingInk" xmlns:wne="http://schemas.microsoft.com/office/word/2006/wordml" xmlns:wps="http://schemas.microsoft.com/office/word/2010/wordprocessingShape" mc:Ignorable="w14 w15 w16se wp14">
   <w:body>
     <w:p>
       <w:r>
@@ -602,6 +602,7 @@
     <w:p/>
     <w:p>
       <w:pPr>
+        <w:spacing w:line="360" w:lineRule="auto"/>
         <w:jc w:val="both"/>
       </w:pPr>
       <w:r>
@@ -610,11 +611,13 @@
     </w:p>
     <w:p>
       <w:pPr>
-        <w:jc w:val="both"/>
-      </w:pPr>
-    </w:p>
-    <w:p>
-      <w:pPr>
+        <w:spacing w:line="360" w:lineRule="auto"/>
+        <w:jc w:val="both"/>
+      </w:pPr>
+    </w:p>
+    <w:p>
+      <w:pPr>
+        <w:spacing w:line="360" w:lineRule="auto"/>
         <w:jc w:val="both"/>
       </w:pPr>
       <w:r>
@@ -623,16 +626,19 @@
     </w:p>
     <w:p>
       <w:pPr>
-        <w:jc w:val="both"/>
-      </w:pPr>
-    </w:p>
-    <w:p>
-      <w:pPr>
-        <w:jc w:val="both"/>
-      </w:pPr>
-    </w:p>
-    <w:p>
-      <w:pPr>
+        <w:spacing w:line="360" w:lineRule="auto"/>
+        <w:jc w:val="both"/>
+      </w:pPr>
+    </w:p>
+    <w:p>
+      <w:pPr>
+        <w:spacing w:line="360" w:lineRule="auto"/>
+        <w:jc w:val="both"/>
+      </w:pPr>
+    </w:p>
+    <w:p>
+      <w:pPr>
+        <w:spacing w:line="360" w:lineRule="auto"/>
         <w:jc w:val="both"/>
       </w:pPr>
       <w:r>
@@ -641,16 +647,19 @@
     </w:p>
     <w:p>
       <w:pPr>
-        <w:jc w:val="both"/>
-      </w:pPr>
-    </w:p>
-    <w:p>
-      <w:pPr>
-        <w:jc w:val="both"/>
-      </w:pPr>
-    </w:p>
-    <w:p>
-      <w:pPr>
+        <w:spacing w:line="360" w:lineRule="auto"/>
+        <w:jc w:val="both"/>
+      </w:pPr>
+    </w:p>
+    <w:p>
+      <w:pPr>
+        <w:spacing w:line="360" w:lineRule="auto"/>
+        <w:jc w:val="both"/>
+      </w:pPr>
+    </w:p>
+    <w:p>
+      <w:pPr>
+        <w:spacing w:line="360" w:lineRule="auto"/>
         <w:ind w:left="142" w:firstLine="3969"/>
         <w:jc w:val="both"/>
       </w:pPr>
@@ -660,6 +669,7 @@
     </w:p>
     <w:p>
       <w:pPr>
+        <w:spacing w:line="360" w:lineRule="auto"/>
         <w:ind w:firstLine="5103"/>
         <w:jc w:val="both"/>
       </w:pPr>
@@ -667,11 +677,6 @@
         <w:t>[Név]</w:t>
       </w:r>
     </w:p>
-    <w:p/>
-    <w:p/>
-    <w:p/>
-    <w:p/>
-    <w:p/>
     <w:p/>
     <w:p/>
     <w:p/>
@@ -1967,6 +1972,20 @@
       <w:r>
         <w:t>.</w:t>
       </w:r>
+    </w:p>
+    <w:p>
+      <w:pPr>
+        <w:spacing w:line="360" w:lineRule="auto"/>
+        <w:jc w:val="both"/>
+      </w:pPr>
+    </w:p>
+    <w:p>
+      <w:pPr>
+        <w:spacing w:line="360" w:lineRule="auto"/>
+        <w:jc w:val="both"/>
+      </w:pPr>
+      <w:bookmarkStart w:id="0" w:name="_GoBack"/>
+      <w:bookmarkEnd w:id="0"/>
     </w:p>
     <w:p>
       <w:r>
@@ -4217,7 +4236,7 @@
 </file>
 
 <file path=word/endnotes.xml><?xml version="1.0" encoding="utf-8"?>
-<w:endnotes xmlns:wpc="http://schemas.microsoft.com/office/word/2010/wordprocessingCanvas" xmlns:cx="http://schemas.microsoft.com/office/drawing/2014/chartex" xmlns:cx1="http://schemas.microsoft.com/office/drawing/2015/9/8/chartex" xmlns:cx2="http://schemas.microsoft.com/office/drawing/2015/10/21/chartex" xmlns:cx3="http://schemas.microsoft.com/office/drawing/2016/5/9/chartex" xmlns:cx4="http://schemas.microsoft.com/office/drawing/2016/5/10/chartex" xmlns:cx5="http://schemas.microsoft.com/office/drawing/2016/5/11/chartex" xmlns:cx6="http://schemas.microsoft.com/office/drawing/2016/5/12/chartex" xmlns:cx7="http://schemas.microsoft.com/office/drawing/2016/5/13/chartex" xmlns:cx8="http://schemas.microsoft.com/office/drawing/2016/5/14/chartex" xmlns:mc="http://schemas.openxmlformats.org/markup-compatibility/2006" xmlns:aink="http://schemas.microsoft.com/office/drawing/2016/ink" xmlns:am3d="http://schemas.microsoft.com/office/drawing/2017/model3d" xmlns:o="urn:schemas-microsoft-com:office:office" xmlns:r="http://schemas.openxmlformats.org/officeDocument/2006/relationships" xmlns:m="http://schemas.openxmlformats.org/officeDocument/2006/math" xmlns:v="urn:schemas-microsoft-com:vml" xmlns:wp14="http://schemas.microsoft.com/office/word/2010/wordprocessingDrawing" xmlns:wp="http://schemas.openxmlformats.org/drawingml/2006/wordprocessingDrawing" xmlns:w10="urn:schemas-microsoft-com:office:word" xmlns:w="http://schemas.openxmlformats.org/wordprocessingml/2006/main" xmlns:w14="http://schemas.microsoft.com/office/word/2010/wordml" xmlns:w15="http://schemas.microsoft.com/office/word/2012/wordml" xmlns:w16cex="http://schemas.microsoft.com/office/word/2018/wordml/cex" xmlns:w16cid="http://schemas.microsoft.com/office/word/2016/wordml/cid" xmlns:w16="http://schemas.microsoft.com/office/word/2018/wordml" xmlns:w16sdtdh="http://schemas.microsoft.com/office/word/2020/wordml/sdtdatahash" xmlns:w16se="http://schemas.microsoft.com/office/word/2015/wordml/symex" xmlns:wpg="http://schemas.microsoft.com/office/word/2010/wordprocessingGroup" xmlns:wpi="http://schemas.microsoft.com/office/word/2010/wordprocessingInk" xmlns:wne="http://schemas.microsoft.com/office/word/2006/wordml" xmlns:wps="http://schemas.microsoft.com/office/word/2010/wordprocessingShape" mc:Ignorable="w14 w15 w16se w16cid w16 w16cex w16sdtdh wp14">
+<w:endnotes xmlns:wpc="http://schemas.microsoft.com/office/word/2010/wordprocessingCanvas" xmlns:cx="http://schemas.microsoft.com/office/drawing/2014/chartex" xmlns:mc="http://schemas.openxmlformats.org/markup-compatibility/2006" xmlns:o="urn:schemas-microsoft-com:office:office" xmlns:r="http://schemas.openxmlformats.org/officeDocument/2006/relationships" xmlns:m="http://schemas.openxmlformats.org/officeDocument/2006/math" xmlns:v="urn:schemas-microsoft-com:vml" xmlns:wp14="http://schemas.microsoft.com/office/word/2010/wordprocessingDrawing" xmlns:wp="http://schemas.openxmlformats.org/drawingml/2006/wordprocessingDrawing" xmlns:w10="urn:schemas-microsoft-com:office:word" xmlns:w="http://schemas.openxmlformats.org/wordprocessingml/2006/main" xmlns:w14="http://schemas.microsoft.com/office/word/2010/wordml" xmlns:w15="http://schemas.microsoft.com/office/word/2012/wordml" xmlns:w16se="http://schemas.microsoft.com/office/word/2015/wordml/symex" xmlns:wpg="http://schemas.microsoft.com/office/word/2010/wordprocessingGroup" xmlns:wpi="http://schemas.microsoft.com/office/word/2010/wordprocessingInk" xmlns:wne="http://schemas.microsoft.com/office/word/2006/wordml" xmlns:wps="http://schemas.microsoft.com/office/word/2010/wordprocessingShape" mc:Ignorable="w14 w15 w16se wp14">
   <w:endnote w:type="separator" w:id="-1">
     <w:p>
       <w:pPr>
@@ -4242,7 +4261,7 @@
 </file>
 
 <file path=word/footer1.xml><?xml version="1.0" encoding="utf-8"?>
-<w:ftr xmlns:wpc="http://schemas.microsoft.com/office/word/2010/wordprocessingCanvas" xmlns:cx="http://schemas.microsoft.com/office/drawing/2014/chartex" xmlns:cx1="http://schemas.microsoft.com/office/drawing/2015/9/8/chartex" xmlns:cx2="http://schemas.microsoft.com/office/drawing/2015/10/21/chartex" xmlns:cx3="http://schemas.microsoft.com/office/drawing/2016/5/9/chartex" xmlns:cx4="http://schemas.microsoft.com/office/drawing/2016/5/10/chartex" xmlns:cx5="http://schemas.microsoft.com/office/drawing/2016/5/11/chartex" xmlns:cx6="http://schemas.microsoft.com/office/drawing/2016/5/12/chartex" xmlns:cx7="http://schemas.microsoft.com/office/drawing/2016/5/13/chartex" xmlns:cx8="http://schemas.microsoft.com/office/drawing/2016/5/14/chartex" xmlns:mc="http://schemas.openxmlformats.org/markup-compatibility/2006" xmlns:aink="http://schemas.microsoft.com/office/drawing/2016/ink" xmlns:am3d="http://schemas.microsoft.com/office/drawing/2017/model3d" xmlns:o="urn:schemas-microsoft-com:office:office" xmlns:r="http://schemas.openxmlformats.org/officeDocument/2006/relationships" xmlns:m="http://schemas.openxmlformats.org/officeDocument/2006/math" xmlns:v="urn:schemas-microsoft-com:vml" xmlns:wp14="http://schemas.microsoft.com/office/word/2010/wordprocessingDrawing" xmlns:wp="http://schemas.openxmlformats.org/drawingml/2006/wordprocessingDrawing" xmlns:w10="urn:schemas-microsoft-com:office:word" xmlns:w="http://schemas.openxmlformats.org/wordprocessingml/2006/main" xmlns:w14="http://schemas.microsoft.com/office/word/2010/wordml" xmlns:w15="http://schemas.microsoft.com/office/word/2012/wordml" xmlns:w16cex="http://schemas.microsoft.com/office/word/2018/wordml/cex" xmlns:w16cid="http://schemas.microsoft.com/office/word/2016/wordml/cid" xmlns:w16="http://schemas.microsoft.com/office/word/2018/wordml" xmlns:w16sdtdh="http://schemas.microsoft.com/office/word/2020/wordml/sdtdatahash" xmlns:w16se="http://schemas.microsoft.com/office/word/2015/wordml/symex" xmlns:wpg="http://schemas.microsoft.com/office/word/2010/wordprocessingGroup" xmlns:wpi="http://schemas.microsoft.com/office/word/2010/wordprocessingInk" xmlns:wne="http://schemas.microsoft.com/office/word/2006/wordml" xmlns:wps="http://schemas.microsoft.com/office/word/2010/wordprocessingShape" mc:Ignorable="w14 w15 w16se w16cid w16 w16cex w16sdtdh wp14">
+<w:ftr xmlns:wpc="http://schemas.microsoft.com/office/word/2010/wordprocessingCanvas" xmlns:cx="http://schemas.microsoft.com/office/drawing/2014/chartex" xmlns:mc="http://schemas.openxmlformats.org/markup-compatibility/2006" xmlns:o="urn:schemas-microsoft-com:office:office" xmlns:r="http://schemas.openxmlformats.org/officeDocument/2006/relationships" xmlns:m="http://schemas.openxmlformats.org/officeDocument/2006/math" xmlns:v="urn:schemas-microsoft-com:vml" xmlns:wp14="http://schemas.microsoft.com/office/word/2010/wordprocessingDrawing" xmlns:wp="http://schemas.openxmlformats.org/drawingml/2006/wordprocessingDrawing" xmlns:w10="urn:schemas-microsoft-com:office:word" xmlns:w="http://schemas.openxmlformats.org/wordprocessingml/2006/main" xmlns:w14="http://schemas.microsoft.com/office/word/2010/wordml" xmlns:w15="http://schemas.microsoft.com/office/word/2012/wordml" xmlns:w16se="http://schemas.microsoft.com/office/word/2015/wordml/symex" xmlns:wpg="http://schemas.microsoft.com/office/word/2010/wordprocessingGroup" xmlns:wpi="http://schemas.microsoft.com/office/word/2010/wordprocessingInk" xmlns:wne="http://schemas.microsoft.com/office/word/2006/wordml" xmlns:wps="http://schemas.microsoft.com/office/word/2010/wordprocessingShape" mc:Ignorable="w14 w15 w16se wp14">
   <w:p>
     <w:pPr>
       <w:pStyle w:val="llb"/>
@@ -4253,7 +4272,7 @@
 </file>
 
 <file path=word/footer2.xml><?xml version="1.0" encoding="utf-8"?>
-<w:ftr xmlns:wpc="http://schemas.microsoft.com/office/word/2010/wordprocessingCanvas" xmlns:cx="http://schemas.microsoft.com/office/drawing/2014/chartex" xmlns:cx1="http://schemas.microsoft.com/office/drawing/2015/9/8/chartex" xmlns:cx2="http://schemas.microsoft.com/office/drawing/2015/10/21/chartex" xmlns:cx3="http://schemas.microsoft.com/office/drawing/2016/5/9/chartex" xmlns:cx4="http://schemas.microsoft.com/office/drawing/2016/5/10/chartex" xmlns:cx5="http://schemas.microsoft.com/office/drawing/2016/5/11/chartex" xmlns:cx6="http://schemas.microsoft.com/office/drawing/2016/5/12/chartex" xmlns:cx7="http://schemas.microsoft.com/office/drawing/2016/5/13/chartex" xmlns:cx8="http://schemas.microsoft.com/office/drawing/2016/5/14/chartex" xmlns:mc="http://schemas.openxmlformats.org/markup-compatibility/2006" xmlns:aink="http://schemas.microsoft.com/office/drawing/2016/ink" xmlns:am3d="http://schemas.microsoft.com/office/drawing/2017/model3d" xmlns:o="urn:schemas-microsoft-com:office:office" xmlns:r="http://schemas.openxmlformats.org/officeDocument/2006/relationships" xmlns:m="http://schemas.openxmlformats.org/officeDocument/2006/math" xmlns:v="urn:schemas-microsoft-com:vml" xmlns:wp14="http://schemas.microsoft.com/office/word/2010/wordprocessingDrawing" xmlns:wp="http://schemas.openxmlformats.org/drawingml/2006/wordprocessingDrawing" xmlns:w10="urn:schemas-microsoft-com:office:word" xmlns:w="http://schemas.openxmlformats.org/wordprocessingml/2006/main" xmlns:w14="http://schemas.microsoft.com/office/word/2010/wordml" xmlns:w15="http://schemas.microsoft.com/office/word/2012/wordml" xmlns:w16cex="http://schemas.microsoft.com/office/word/2018/wordml/cex" xmlns:w16cid="http://schemas.microsoft.com/office/word/2016/wordml/cid" xmlns:w16="http://schemas.microsoft.com/office/word/2018/wordml" xmlns:w16sdtdh="http://schemas.microsoft.com/office/word/2020/wordml/sdtdatahash" xmlns:w16se="http://schemas.microsoft.com/office/word/2015/wordml/symex" xmlns:wpg="http://schemas.microsoft.com/office/word/2010/wordprocessingGroup" xmlns:wpi="http://schemas.microsoft.com/office/word/2010/wordprocessingInk" xmlns:wne="http://schemas.microsoft.com/office/word/2006/wordml" xmlns:wps="http://schemas.microsoft.com/office/word/2010/wordprocessingShape" mc:Ignorable="w14 w15 w16se w16cid w16 w16cex w16sdtdh wp14">
+<w:ftr xmlns:wpc="http://schemas.microsoft.com/office/word/2010/wordprocessingCanvas" xmlns:cx="http://schemas.microsoft.com/office/drawing/2014/chartex" xmlns:mc="http://schemas.openxmlformats.org/markup-compatibility/2006" xmlns:o="urn:schemas-microsoft-com:office:office" xmlns:r="http://schemas.openxmlformats.org/officeDocument/2006/relationships" xmlns:m="http://schemas.openxmlformats.org/officeDocument/2006/math" xmlns:v="urn:schemas-microsoft-com:vml" xmlns:wp14="http://schemas.microsoft.com/office/word/2010/wordprocessingDrawing" xmlns:wp="http://schemas.openxmlformats.org/drawingml/2006/wordprocessingDrawing" xmlns:w10="urn:schemas-microsoft-com:office:word" xmlns:w="http://schemas.openxmlformats.org/wordprocessingml/2006/main" xmlns:w14="http://schemas.microsoft.com/office/word/2010/wordml" xmlns:w15="http://schemas.microsoft.com/office/word/2012/wordml" xmlns:w16se="http://schemas.microsoft.com/office/word/2015/wordml/symex" xmlns:wpg="http://schemas.microsoft.com/office/word/2010/wordprocessingGroup" xmlns:wpi="http://schemas.microsoft.com/office/word/2010/wordprocessingInk" xmlns:wne="http://schemas.microsoft.com/office/word/2006/wordml" xmlns:wps="http://schemas.microsoft.com/office/word/2010/wordprocessingShape" mc:Ignorable="w14 w15 w16se wp14">
   <w:sdt>
     <w:sdtPr>
       <w:id w:val="1221018194"/>
@@ -4282,7 +4301,7 @@
           <w:rPr>
             <w:noProof/>
           </w:rPr>
-          <w:t>13</w:t>
+          <w:t>16</w:t>
         </w:r>
         <w:r>
           <w:fldChar w:fldCharType="end"/>
@@ -4305,7 +4324,7 @@
 </file>
 
 <file path=word/footnotes.xml><?xml version="1.0" encoding="utf-8"?>
-<w:footnotes xmlns:wpc="http://schemas.microsoft.com/office/word/2010/wordprocessingCanvas" xmlns:cx="http://schemas.microsoft.com/office/drawing/2014/chartex" xmlns:cx1="http://schemas.microsoft.com/office/drawing/2015/9/8/chartex" xmlns:cx2="http://schemas.microsoft.com/office/drawing/2015/10/21/chartex" xmlns:cx3="http://schemas.microsoft.com/office/drawing/2016/5/9/chartex" xmlns:cx4="http://schemas.microsoft.com/office/drawing/2016/5/10/chartex" xmlns:cx5="http://schemas.microsoft.com/office/drawing/2016/5/11/chartex" xmlns:cx6="http://schemas.microsoft.com/office/drawing/2016/5/12/chartex" xmlns:cx7="http://schemas.microsoft.com/office/drawing/2016/5/13/chartex" xmlns:cx8="http://schemas.microsoft.com/office/drawing/2016/5/14/chartex" xmlns:mc="http://schemas.openxmlformats.org/markup-compatibility/2006" xmlns:aink="http://schemas.microsoft.com/office/drawing/2016/ink" xmlns:am3d="http://schemas.microsoft.com/office/drawing/2017/model3d" xmlns:o="urn:schemas-microsoft-com:office:office" xmlns:r="http://schemas.openxmlformats.org/officeDocument/2006/relationships" xmlns:m="http://schemas.openxmlformats.org/officeDocument/2006/math" xmlns:v="urn:schemas-microsoft-com:vml" xmlns:wp14="http://schemas.microsoft.com/office/word/2010/wordprocessingDrawing" xmlns:wp="http://schemas.openxmlformats.org/drawingml/2006/wordprocessingDrawing" xmlns:w10="urn:schemas-microsoft-com:office:word" xmlns:w="http://schemas.openxmlformats.org/wordprocessingml/2006/main" xmlns:w14="http://schemas.microsoft.com/office/word/2010/wordml" xmlns:w15="http://schemas.microsoft.com/office/word/2012/wordml" xmlns:w16cex="http://schemas.microsoft.com/office/word/2018/wordml/cex" xmlns:w16cid="http://schemas.microsoft.com/office/word/2016/wordml/cid" xmlns:w16="http://schemas.microsoft.com/office/word/2018/wordml" xmlns:w16sdtdh="http://schemas.microsoft.com/office/word/2020/wordml/sdtdatahash" xmlns:w16se="http://schemas.microsoft.com/office/word/2015/wordml/symex" xmlns:wpg="http://schemas.microsoft.com/office/word/2010/wordprocessingGroup" xmlns:wpi="http://schemas.microsoft.com/office/word/2010/wordprocessingInk" xmlns:wne="http://schemas.microsoft.com/office/word/2006/wordml" xmlns:wps="http://schemas.microsoft.com/office/word/2010/wordprocessingShape" mc:Ignorable="w14 w15 w16se w16cid w16 w16cex w16sdtdh wp14">
+<w:footnotes xmlns:wpc="http://schemas.microsoft.com/office/word/2010/wordprocessingCanvas" xmlns:cx="http://schemas.microsoft.com/office/drawing/2014/chartex" xmlns:mc="http://schemas.openxmlformats.org/markup-compatibility/2006" xmlns:o="urn:schemas-microsoft-com:office:office" xmlns:r="http://schemas.openxmlformats.org/officeDocument/2006/relationships" xmlns:m="http://schemas.openxmlformats.org/officeDocument/2006/math" xmlns:v="urn:schemas-microsoft-com:vml" xmlns:wp14="http://schemas.microsoft.com/office/word/2010/wordprocessingDrawing" xmlns:wp="http://schemas.openxmlformats.org/drawingml/2006/wordprocessingDrawing" xmlns:w10="urn:schemas-microsoft-com:office:word" xmlns:w="http://schemas.openxmlformats.org/wordprocessingml/2006/main" xmlns:w14="http://schemas.microsoft.com/office/word/2010/wordml" xmlns:w15="http://schemas.microsoft.com/office/word/2012/wordml" xmlns:w16se="http://schemas.microsoft.com/office/word/2015/wordml/symex" xmlns:wpg="http://schemas.microsoft.com/office/word/2010/wordprocessingGroup" xmlns:wpi="http://schemas.microsoft.com/office/word/2010/wordprocessingInk" xmlns:wne="http://schemas.microsoft.com/office/word/2006/wordml" xmlns:wps="http://schemas.microsoft.com/office/word/2010/wordprocessingShape" mc:Ignorable="w14 w15 w16se wp14">
   <w:footnote w:type="separator" w:id="-1">
     <w:p>
       <w:pPr>
@@ -4330,7 +4349,7 @@
 </file>
 
 <file path=word/header1.xml><?xml version="1.0" encoding="utf-8"?>
-<w:hdr xmlns:wpc="http://schemas.microsoft.com/office/word/2010/wordprocessingCanvas" xmlns:cx="http://schemas.microsoft.com/office/drawing/2014/chartex" xmlns:cx1="http://schemas.microsoft.com/office/drawing/2015/9/8/chartex" xmlns:cx2="http://schemas.microsoft.com/office/drawing/2015/10/21/chartex" xmlns:cx3="http://schemas.microsoft.com/office/drawing/2016/5/9/chartex" xmlns:cx4="http://schemas.microsoft.com/office/drawing/2016/5/10/chartex" xmlns:cx5="http://schemas.microsoft.com/office/drawing/2016/5/11/chartex" xmlns:cx6="http://schemas.microsoft.com/office/drawing/2016/5/12/chartex" xmlns:cx7="http://schemas.microsoft.com/office/drawing/2016/5/13/chartex" xmlns:cx8="http://schemas.microsoft.com/office/drawing/2016/5/14/chartex" xmlns:mc="http://schemas.openxmlformats.org/markup-compatibility/2006" xmlns:aink="http://schemas.microsoft.com/office/drawing/2016/ink" xmlns:am3d="http://schemas.microsoft.com/office/drawing/2017/model3d" xmlns:o="urn:schemas-microsoft-com:office:office" xmlns:r="http://schemas.openxmlformats.org/officeDocument/2006/relationships" xmlns:m="http://schemas.openxmlformats.org/officeDocument/2006/math" xmlns:v="urn:schemas-microsoft-com:vml" xmlns:wp14="http://schemas.microsoft.com/office/word/2010/wordprocessingDrawing" xmlns:wp="http://schemas.openxmlformats.org/drawingml/2006/wordprocessingDrawing" xmlns:w10="urn:schemas-microsoft-com:office:word" xmlns:w="http://schemas.openxmlformats.org/wordprocessingml/2006/main" xmlns:w14="http://schemas.microsoft.com/office/word/2010/wordml" xmlns:w15="http://schemas.microsoft.com/office/word/2012/wordml" xmlns:w16cex="http://schemas.microsoft.com/office/word/2018/wordml/cex" xmlns:w16cid="http://schemas.microsoft.com/office/word/2016/wordml/cid" xmlns:w16="http://schemas.microsoft.com/office/word/2018/wordml" xmlns:w16sdtdh="http://schemas.microsoft.com/office/word/2020/wordml/sdtdatahash" xmlns:w16se="http://schemas.microsoft.com/office/word/2015/wordml/symex" xmlns:wpg="http://schemas.microsoft.com/office/word/2010/wordprocessingGroup" xmlns:wpi="http://schemas.microsoft.com/office/word/2010/wordprocessingInk" xmlns:wne="http://schemas.microsoft.com/office/word/2006/wordml" xmlns:wps="http://schemas.microsoft.com/office/word/2010/wordprocessingShape" mc:Ignorable="w14 w15 w16se w16cid w16 w16cex w16sdtdh wp14">
+<w:hdr xmlns:wpc="http://schemas.microsoft.com/office/word/2010/wordprocessingCanvas" xmlns:cx="http://schemas.microsoft.com/office/drawing/2014/chartex" xmlns:mc="http://schemas.openxmlformats.org/markup-compatibility/2006" xmlns:o="urn:schemas-microsoft-com:office:office" xmlns:r="http://schemas.openxmlformats.org/officeDocument/2006/relationships" xmlns:m="http://schemas.openxmlformats.org/officeDocument/2006/math" xmlns:v="urn:schemas-microsoft-com:vml" xmlns:wp14="http://schemas.microsoft.com/office/word/2010/wordprocessingDrawing" xmlns:wp="http://schemas.openxmlformats.org/drawingml/2006/wordprocessingDrawing" xmlns:w10="urn:schemas-microsoft-com:office:word" xmlns:w="http://schemas.openxmlformats.org/wordprocessingml/2006/main" xmlns:w14="http://schemas.microsoft.com/office/word/2010/wordml" xmlns:w15="http://schemas.microsoft.com/office/word/2012/wordml" xmlns:w16se="http://schemas.microsoft.com/office/word/2015/wordml/symex" xmlns:wpg="http://schemas.microsoft.com/office/word/2010/wordprocessingGroup" xmlns:wpi="http://schemas.microsoft.com/office/word/2010/wordprocessingInk" xmlns:wne="http://schemas.microsoft.com/office/word/2006/wordml" xmlns:wps="http://schemas.microsoft.com/office/word/2010/wordprocessingShape" mc:Ignorable="w14 w15 w16se wp14">
   <w:p>
     <w:pPr>
       <w:pStyle w:val="lfej"/>
@@ -4341,7 +4360,7 @@
 </file>
 
 <file path=word/numbering.xml><?xml version="1.0" encoding="utf-8"?>
-<w:numbering xmlns:wpc="http://schemas.microsoft.com/office/word/2010/wordprocessingCanvas" xmlns:cx="http://schemas.microsoft.com/office/drawing/2014/chartex" xmlns:cx1="http://schemas.microsoft.com/office/drawing/2015/9/8/chartex" xmlns:cx2="http://schemas.microsoft.com/office/drawing/2015/10/21/chartex" xmlns:cx3="http://schemas.microsoft.com/office/drawing/2016/5/9/chartex" xmlns:cx4="http://schemas.microsoft.com/office/drawing/2016/5/10/chartex" xmlns:cx5="http://schemas.microsoft.com/office/drawing/2016/5/11/chartex" xmlns:cx6="http://schemas.microsoft.com/office/drawing/2016/5/12/chartex" xmlns:cx7="http://schemas.microsoft.com/office/drawing/2016/5/13/chartex" xmlns:cx8="http://schemas.microsoft.com/office/drawing/2016/5/14/chartex" xmlns:mc="http://schemas.openxmlformats.org/markup-compatibility/2006" xmlns:aink="http://schemas.microsoft.com/office/drawing/2016/ink" xmlns:am3d="http://schemas.microsoft.com/office/drawing/2017/model3d" xmlns:o="urn:schemas-microsoft-com:office:office" xmlns:r="http://schemas.openxmlformats.org/officeDocument/2006/relationships" xmlns:m="http://schemas.openxmlformats.org/officeDocument/2006/math" xmlns:v="urn:schemas-microsoft-com:vml" xmlns:wp14="http://schemas.microsoft.com/office/word/2010/wordprocessingDrawing" xmlns:wp="http://schemas.openxmlformats.org/drawingml/2006/wordprocessingDrawing" xmlns:w10="urn:schemas-microsoft-com:office:word" xmlns:w="http://schemas.openxmlformats.org/wordprocessingml/2006/main" xmlns:w14="http://schemas.microsoft.com/office/word/2010/wordml" xmlns:w15="http://schemas.microsoft.com/office/word/2012/wordml" xmlns:w16cex="http://schemas.microsoft.com/office/word/2018/wordml/cex" xmlns:w16cid="http://schemas.microsoft.com/office/word/2016/wordml/cid" xmlns:w16="http://schemas.microsoft.com/office/word/2018/wordml" xmlns:w16sdtdh="http://schemas.microsoft.com/office/word/2020/wordml/sdtdatahash" xmlns:w16se="http://schemas.microsoft.com/office/word/2015/wordml/symex" xmlns:wpg="http://schemas.microsoft.com/office/word/2010/wordprocessingGroup" xmlns:wpi="http://schemas.microsoft.com/office/word/2010/wordprocessingInk" xmlns:wne="http://schemas.microsoft.com/office/word/2006/wordml" xmlns:wps="http://schemas.microsoft.com/office/word/2010/wordprocessingShape" mc:Ignorable="w14 w15 w16se w16cid w16 w16cex w16sdtdh wp14">
+<w:numbering xmlns:wpc="http://schemas.microsoft.com/office/word/2010/wordprocessingCanvas" xmlns:cx="http://schemas.microsoft.com/office/drawing/2014/chartex" xmlns:mc="http://schemas.openxmlformats.org/markup-compatibility/2006" xmlns:o="urn:schemas-microsoft-com:office:office" xmlns:r="http://schemas.openxmlformats.org/officeDocument/2006/relationships" xmlns:m="http://schemas.openxmlformats.org/officeDocument/2006/math" xmlns:v="urn:schemas-microsoft-com:vml" xmlns:wp14="http://schemas.microsoft.com/office/word/2010/wordprocessingDrawing" xmlns:wp="http://schemas.openxmlformats.org/drawingml/2006/wordprocessingDrawing" xmlns:w10="urn:schemas-microsoft-com:office:word" xmlns:w="http://schemas.openxmlformats.org/wordprocessingml/2006/main" xmlns:w14="http://schemas.microsoft.com/office/word/2010/wordml" xmlns:w15="http://schemas.microsoft.com/office/word/2012/wordml" xmlns:w16se="http://schemas.microsoft.com/office/word/2015/wordml/symex" xmlns:wpg="http://schemas.microsoft.com/office/word/2010/wordprocessingGroup" xmlns:wpi="http://schemas.microsoft.com/office/word/2010/wordprocessingInk" xmlns:wne="http://schemas.microsoft.com/office/word/2006/wordml" xmlns:wps="http://schemas.microsoft.com/office/word/2010/wordprocessingShape" mc:Ignorable="w14 w15 w16se wp14">
   <w:abstractNum w:abstractNumId="0" w15:restartNumberingAfterBreak="0">
     <w:nsid w:val="07B71C03"/>
     <w:multiLevelType w:val="hybridMultilevel"/>
@@ -5254,7 +5273,7 @@
 </file>
 
 <file path=word/styles.xml><?xml version="1.0" encoding="utf-8"?>
-<w:styles xmlns:mc="http://schemas.openxmlformats.org/markup-compatibility/2006" xmlns:r="http://schemas.openxmlformats.org/officeDocument/2006/relationships" xmlns:w="http://schemas.openxmlformats.org/wordprocessingml/2006/main" xmlns:w14="http://schemas.microsoft.com/office/word/2010/wordml" xmlns:w15="http://schemas.microsoft.com/office/word/2012/wordml" xmlns:w16cex="http://schemas.microsoft.com/office/word/2018/wordml/cex" xmlns:w16cid="http://schemas.microsoft.com/office/word/2016/wordml/cid" xmlns:w16="http://schemas.microsoft.com/office/word/2018/wordml" xmlns:w16sdtdh="http://schemas.microsoft.com/office/word/2020/wordml/sdtdatahash" xmlns:w16se="http://schemas.microsoft.com/office/word/2015/wordml/symex" mc:Ignorable="w14 w15 w16se w16cid w16 w16cex w16sdtdh">
+<w:styles xmlns:mc="http://schemas.openxmlformats.org/markup-compatibility/2006" xmlns:r="http://schemas.openxmlformats.org/officeDocument/2006/relationships" xmlns:w="http://schemas.openxmlformats.org/wordprocessingml/2006/main" xmlns:w14="http://schemas.microsoft.com/office/word/2010/wordml" xmlns:w15="http://schemas.microsoft.com/office/word/2012/wordml" xmlns:w16se="http://schemas.microsoft.com/office/word/2015/wordml/symex" mc:Ignorable="w14 w15 w16se">
   <w:docDefaults>
     <w:rPrDefault>
       <w:rPr>
@@ -5270,7 +5289,7 @@
       </w:pPr>
     </w:pPrDefault>
   </w:docDefaults>
-  <w:latentStyles w:defLockedState="0" w:defUIPriority="99" w:defSemiHidden="0" w:defUnhideWhenUsed="0" w:defQFormat="0" w:count="376">
+  <w:latentStyles w:defLockedState="0" w:defUIPriority="99" w:defSemiHidden="0" w:defUnhideWhenUsed="0" w:defQFormat="0" w:count="371">
     <w:lsdException w:name="Normal" w:uiPriority="0" w:qFormat="1"/>
     <w:lsdException w:name="heading 1" w:uiPriority="9" w:qFormat="1"/>
     <w:lsdException w:name="heading 2" w:semiHidden="1" w:uiPriority="9" w:unhideWhenUsed="1" w:qFormat="1"/>
@@ -5642,11 +5661,6 @@
     <w:lsdException w:name="List Table 5 Dark Accent 6" w:uiPriority="50"/>
     <w:lsdException w:name="List Table 6 Colorful Accent 6" w:uiPriority="51"/>
     <w:lsdException w:name="List Table 7 Colorful Accent 6" w:uiPriority="52"/>
-    <w:lsdException w:name="Mention" w:semiHidden="1" w:unhideWhenUsed="1"/>
-    <w:lsdException w:name="Smart Hyperlink" w:semiHidden="1" w:unhideWhenUsed="1"/>
-    <w:lsdException w:name="Hashtag" w:semiHidden="1" w:unhideWhenUsed="1"/>
-    <w:lsdException w:name="Unresolved Mention" w:semiHidden="1" w:unhideWhenUsed="1"/>
-    <w:lsdException w:name="Smart Link" w:semiHidden="1" w:unhideWhenUsed="1"/>
   </w:latentStyles>
   <w:style w:type="paragraph" w:default="1" w:styleId="Norml">
     <w:name w:val="Normal"/>
@@ -6171,7 +6185,7 @@
 </file>
 
 <file path=customXml/itemProps1.xml><?xml version="1.0" encoding="utf-8"?>
-<ds:datastoreItem xmlns:ds="http://schemas.openxmlformats.org/officeDocument/2006/customXml" ds:itemID="{863488C2-54D2-442D-8A3F-EA503FB5BC37}">
+<ds:datastoreItem xmlns:ds="http://schemas.openxmlformats.org/officeDocument/2006/customXml" ds:itemID="{EABA9E6C-CC9F-47C7-92A1-36011E57A548}">
   <ds:schemaRefs>
     <ds:schemaRef ds:uri="http://schemas.openxmlformats.org/officeDocument/2006/bibliography"/>
   </ds:schemaRefs>

</xml_diff>